<commit_message>
reformatted the structure of the thesis
</commit_message>
<xml_diff>
--- a/Thesis.docx
+++ b/Thesis.docx
@@ -5,16 +5,17 @@
     <w:p>
       <w:pPr>
         <w:pStyle w:val="Heading1"/>
+        <w:spacing w:line="360" w:lineRule="auto"/>
         <w:jc w:val="center"/>
         <w:rPr>
-          <w:rFonts w:ascii="Sans Serif" w:hAnsi="Sans Serif"/>
+          <w:rFonts w:ascii="Times New Roman" w:hAnsi="Times New Roman"/>
           <w:sz w:val="44"/>
           <w:szCs w:val="44"/>
         </w:rPr>
       </w:pPr>
       <w:r>
         <w:rPr>
-          <w:rFonts w:ascii="Sans Serif" w:hAnsi="Sans Serif"/>
+          <w:rFonts w:ascii="Times New Roman" w:hAnsi="Times New Roman"/>
           <w:sz w:val="44"/>
           <w:szCs w:val="44"/>
         </w:rPr>
@@ -24,10 +25,10 @@
     <w:p>
       <w:pPr>
         <w:pStyle w:val="Heading5"/>
+        <w:spacing w:line="360" w:lineRule="auto"/>
         <w:ind w:left="0" w:firstLine="0"/>
         <w:jc w:val="center"/>
         <w:rPr>
-          <w:rFonts w:ascii="Sans Serif" w:hAnsi="Sans Serif"/>
           <w:b/>
           <w:bCs/>
           <w:sz w:val="22"/>
@@ -36,7 +37,6 @@
       </w:pPr>
       <w:r>
         <w:rPr>
-          <w:rFonts w:ascii="Sans Serif" w:hAnsi="Sans Serif"/>
           <w:b/>
           <w:bCs/>
           <w:sz w:val="22"/>
@@ -47,97 +47,113 @@
     </w:p>
     <w:p>
       <w:pPr>
+        <w:spacing w:line="360" w:lineRule="auto"/>
         <w:jc w:val="center"/>
         <w:rPr>
-          <w:rFonts w:ascii="Sans Serif" w:hAnsi="Sans Serif"/>
-          <w:sz w:val="20"/>
-          <w:szCs w:val="20"/>
-        </w:rPr>
-      </w:pPr>
-    </w:p>
-    <w:p>
-      <w:pPr>
+          <w:sz w:val="20"/>
+          <w:szCs w:val="20"/>
+        </w:rPr>
+      </w:pPr>
+    </w:p>
+    <w:p>
+      <w:pPr>
+        <w:spacing w:line="360" w:lineRule="auto"/>
         <w:jc w:val="center"/>
         <w:rPr>
-          <w:rFonts w:ascii="Sans Serif" w:hAnsi="Sans Serif"/>
           <w:sz w:val="18"/>
           <w:szCs w:val="18"/>
         </w:rPr>
       </w:pPr>
       <w:r>
         <w:rPr>
-          <w:rFonts w:ascii="Sans Serif" w:hAnsi="Sans Serif"/>
           <w:sz w:val="18"/>
           <w:szCs w:val="18"/>
         </w:rPr>
-        <w:t>Department of Economics, Mathematics and Statistics</w:t>
-      </w:r>
-    </w:p>
-    <w:p>
-      <w:pPr>
-        <w:jc w:val="center"/>
-        <w:rPr>
-          <w:rFonts w:ascii="Sans Serif" w:hAnsi="Sans Serif"/>
+        <w:t xml:space="preserve">Department of Economics, </w:t>
+      </w:r>
+      <w:r>
+        <w:rPr>
           <w:sz w:val="18"/>
           <w:szCs w:val="18"/>
         </w:rPr>
-      </w:pPr>
-      <w:r>
-        <w:rPr>
-          <w:rFonts w:ascii="Sans Serif" w:hAnsi="Sans Serif"/>
+        <w:t>Mathematics</w:t>
+      </w:r>
+      <w:r>
+        <w:rPr>
           <w:sz w:val="18"/>
           <w:szCs w:val="18"/>
         </w:rPr>
-        <w:t>Birkbeck, University of London</w:t>
-      </w:r>
-    </w:p>
-    <w:p>
-      <w:pPr>
-        <w:tabs>
-          <w:tab w:val="left" w:pos="5387"/>
-        </w:tabs>
-        <w:jc w:val="center"/>
-        <w:rPr>
-          <w:rFonts w:ascii="Sans Serif" w:hAnsi="Sans Serif"/>
+        <w:t xml:space="preserve"> </w:t>
+      </w:r>
+      <w:r>
+        <w:rPr>
           <w:sz w:val="18"/>
           <w:szCs w:val="18"/>
         </w:rPr>
-      </w:pPr>
-    </w:p>
-    <w:p>
-      <w:pPr>
-        <w:tabs>
-          <w:tab w:val="left" w:pos="5387"/>
-        </w:tabs>
+        <w:t>and Statistics</w:t>
+      </w:r>
+    </w:p>
+    <w:p>
+      <w:pPr>
+        <w:spacing w:line="360" w:lineRule="auto"/>
         <w:jc w:val="center"/>
         <w:rPr>
-          <w:rFonts w:ascii="Sans Serif" w:hAnsi="Sans Serif"/>
           <w:sz w:val="18"/>
           <w:szCs w:val="18"/>
         </w:rPr>
       </w:pPr>
       <w:r>
         <w:rPr>
-          <w:rFonts w:ascii="Sans Serif" w:hAnsi="Sans Serif"/>
           <w:sz w:val="18"/>
           <w:szCs w:val="18"/>
         </w:rPr>
-        <w:t xml:space="preserve">Dissertation submitted in partial </w:t>
-      </w:r>
-      <w:r>
-        <w:rPr>
-          <w:rFonts w:ascii="Sans Serif" w:hAnsi="Sans Serif"/>
+        <w:t>Birkbeck, University of London</w:t>
+      </w:r>
+    </w:p>
+    <w:p>
+      <w:pPr>
+        <w:tabs>
+          <w:tab w:val="left" w:pos="5387"/>
+        </w:tabs>
+        <w:spacing w:line="360" w:lineRule="auto"/>
+        <w:jc w:val="center"/>
+        <w:rPr>
           <w:sz w:val="18"/>
           <w:szCs w:val="18"/>
         </w:rPr>
-        <w:t>fulfillment</w:t>
-      </w:r>
-      <w:r>
-        <w:rPr>
-          <w:rFonts w:ascii="Sans Serif" w:hAnsi="Sans Serif"/>
+      </w:pPr>
+    </w:p>
+    <w:p>
+      <w:pPr>
+        <w:tabs>
+          <w:tab w:val="left" w:pos="5387"/>
+        </w:tabs>
+        <w:spacing w:line="360" w:lineRule="auto"/>
+        <w:jc w:val="center"/>
+        <w:rPr>
           <w:sz w:val="18"/>
           <w:szCs w:val="18"/>
         </w:rPr>
+      </w:pPr>
+      <w:r>
+        <w:rPr>
+          <w:sz w:val="18"/>
+          <w:szCs w:val="18"/>
+        </w:rPr>
+        <w:t xml:space="preserve">Dissertation submitted in partial </w:t>
+      </w:r>
+      <w:r>
+        <w:rPr>
+          <w:sz w:val="18"/>
+          <w:szCs w:val="18"/>
+        </w:rPr>
+        <w:t>fulfillment</w:t>
+      </w:r>
+      <w:r>
+        <w:rPr>
+          <w:sz w:val="18"/>
+          <w:szCs w:val="18"/>
+        </w:rPr>
         <w:t xml:space="preserve"> of the requirements for the degree of </w:t>
       </w:r>
     </w:p>
@@ -146,9 +162,9 @@
         <w:tabs>
           <w:tab w:val="left" w:pos="5387"/>
         </w:tabs>
+        <w:spacing w:line="360" w:lineRule="auto"/>
         <w:jc w:val="center"/>
         <w:rPr>
-          <w:rFonts w:ascii="Sans Serif" w:hAnsi="Sans Serif"/>
           <w:b/>
           <w:bCs/>
           <w:sz w:val="18"/>
@@ -157,7 +173,6 @@
       </w:pPr>
       <w:r>
         <w:rPr>
-          <w:rFonts w:ascii="Sans Serif" w:hAnsi="Sans Serif"/>
           <w:b/>
           <w:bCs/>
           <w:sz w:val="18"/>
@@ -172,15 +187,14 @@
           <w:tab w:val="center" w:pos="5400"/>
           <w:tab w:val="left" w:pos="6150"/>
         </w:tabs>
-        <w:rPr>
-          <w:rFonts w:ascii="Sans Serif" w:hAnsi="Sans Serif"/>
+        <w:spacing w:line="360" w:lineRule="auto"/>
+        <w:rPr>
           <w:sz w:val="18"/>
           <w:szCs w:val="18"/>
         </w:rPr>
       </w:pPr>
       <w:r>
         <w:rPr>
-          <w:rFonts w:ascii="Sans Serif" w:hAnsi="Sans Serif"/>
           <w:sz w:val="18"/>
           <w:szCs w:val="18"/>
         </w:rPr>
@@ -192,9 +206,9 @@
         <w:tabs>
           <w:tab w:val="left" w:pos="5387"/>
         </w:tabs>
+        <w:spacing w:line="360" w:lineRule="auto"/>
         <w:jc w:val="center"/>
         <w:rPr>
-          <w:rFonts w:ascii="Sans Serif" w:hAnsi="Sans Serif"/>
           <w:sz w:val="18"/>
           <w:szCs w:val="18"/>
         </w:rPr>
@@ -205,69 +219,59 @@
         <w:tabs>
           <w:tab w:val="left" w:pos="5387"/>
         </w:tabs>
+        <w:spacing w:line="360" w:lineRule="auto"/>
         <w:jc w:val="center"/>
         <w:rPr>
-          <w:rFonts w:ascii="Sans Serif" w:hAnsi="Sans Serif"/>
           <w:sz w:val="18"/>
           <w:szCs w:val="18"/>
         </w:rPr>
       </w:pPr>
       <w:r>
         <w:rPr>
-          <w:rFonts w:ascii="Sans Serif" w:hAnsi="Sans Serif"/>
           <w:sz w:val="18"/>
           <w:szCs w:val="18"/>
         </w:rPr>
-        <w:t xml:space="preserve">Student Number: </w:t>
-      </w:r>
-      <w:r>
-        <w:rPr>
-          <w:rFonts w:ascii="Sans Serif" w:hAnsi="Sans Serif"/>
+        <w:t>Student Number: 13197480</w:t>
+      </w:r>
+    </w:p>
+    <w:p>
+      <w:pPr>
+        <w:tabs>
+          <w:tab w:val="left" w:pos="5387"/>
+        </w:tabs>
+        <w:spacing w:line="360" w:lineRule="auto"/>
+        <w:jc w:val="center"/>
+        <w:rPr>
           <w:sz w:val="18"/>
           <w:szCs w:val="18"/>
         </w:rPr>
-        <w:t>13197480</w:t>
-      </w:r>
-    </w:p>
-    <w:p>
-      <w:pPr>
-        <w:tabs>
-          <w:tab w:val="left" w:pos="5387"/>
-        </w:tabs>
-        <w:jc w:val="center"/>
-        <w:rPr>
-          <w:rFonts w:ascii="Sans Serif" w:hAnsi="Sans Serif"/>
+      </w:pPr>
+      <w:r>
+        <w:rPr>
           <w:sz w:val="18"/>
           <w:szCs w:val="18"/>
         </w:rPr>
-      </w:pPr>
-      <w:r>
-        <w:rPr>
-          <w:rFonts w:ascii="Sans Serif" w:hAnsi="Sans Serif"/>
+        <w:t>Words count: XXXXXXXX</w:t>
+      </w:r>
+      <w:r>
+        <w:rPr>
           <w:sz w:val="18"/>
           <w:szCs w:val="18"/>
         </w:rPr>
-        <w:t>Words count: XXXXXXXX</w:t>
-      </w:r>
-      <w:r>
-        <w:rPr>
-          <w:rFonts w:ascii="Sans Serif" w:hAnsi="Sans Serif"/>
-          <w:sz w:val="18"/>
-          <w:szCs w:val="18"/>
-        </w:rPr>
         <w:t xml:space="preserve"> </w:t>
       </w:r>
     </w:p>
     <w:p>
       <w:pPr>
-        <w:jc w:val="both"/>
-      </w:pPr>
-    </w:p>
-    <w:p>
-      <w:pPr>
-        <w:jc w:val="both"/>
-        <w:rPr>
-          <w:rFonts w:ascii="Sans Serif" w:hAnsi="Sans Serif"/>
+        <w:spacing w:line="360" w:lineRule="auto"/>
+        <w:jc w:val="both"/>
+      </w:pPr>
+    </w:p>
+    <w:p>
+      <w:pPr>
+        <w:spacing w:line="360" w:lineRule="auto"/>
+        <w:jc w:val="both"/>
+        <w:rPr>
           <w:b/>
           <w:bCs/>
         </w:rPr>
@@ -283,9 +287,9 @@
     </w:p>
     <w:p>
       <w:pPr>
-        <w:jc w:val="both"/>
-        <w:rPr>
-          <w:rFonts w:ascii="Sans Serif" w:hAnsi="Sans Serif"/>
+        <w:spacing w:line="360" w:lineRule="auto"/>
+        <w:jc w:val="both"/>
+        <w:rPr>
           <w:b/>
           <w:bCs/>
           <w:i/>
@@ -304,16 +308,15 @@
     </w:p>
     <w:p>
       <w:pPr>
-        <w:jc w:val="both"/>
-        <w:rPr>
-          <w:rFonts w:ascii="Sans Serif" w:hAnsi="Sans Serif"/>
-          <w:sz w:val="20"/>
-          <w:szCs w:val="20"/>
-        </w:rPr>
-      </w:pPr>
-      <w:r>
-        <w:rPr>
-          <w:rFonts w:ascii="Sans Serif" w:hAnsi="Sans Serif"/>
+        <w:spacing w:line="360" w:lineRule="auto"/>
+        <w:jc w:val="both"/>
+        <w:rPr>
+          <w:sz w:val="20"/>
+          <w:szCs w:val="20"/>
+        </w:rPr>
+      </w:pPr>
+      <w:r>
+        <w:rPr>
           <w:b/>
           <w:bCs/>
           <w:i/>
@@ -325,7 +328,6 @@
       </w:r>
       <w:r>
         <w:rPr>
-          <w:rFonts w:ascii="Sans Serif" w:hAnsi="Sans Serif"/>
           <w:b/>
           <w:bCs/>
           <w:sz w:val="20"/>
@@ -335,820 +337,42 @@
       </w:r>
       <w:r>
         <w:rPr>
-          <w:rFonts w:ascii="Sans Serif" w:hAnsi="Sans Serif"/>
-          <w:sz w:val="20"/>
-          <w:szCs w:val="20"/>
-        </w:rPr>
-        <w:t xml:space="preserve">Mention the abstract for the article. An abstract is a brief summary of a research article, thesis, review, conference proceeding or any in-depth analysis of a particular subject or </w:t>
-      </w:r>
-      <w:r>
-        <w:rPr>
-          <w:rFonts w:ascii="Sans Serif" w:hAnsi="Sans Serif"/>
-          <w:sz w:val="20"/>
-          <w:szCs w:val="20"/>
-        </w:rPr>
-        <w:t>discipline and</w:t>
-      </w:r>
-      <w:r>
-        <w:rPr>
-          <w:rFonts w:ascii="Sans Serif" w:hAnsi="Sans Serif"/>
-          <w:sz w:val="20"/>
-          <w:szCs w:val="20"/>
-        </w:rPr>
-        <w:t xml:space="preserve"> is often used to help the reader quickly ascertain the paper's purpose. When used, an abstract always appears at the beginning of a manuscript, acting as the point-of-entry for any given scientific paper or patent application.</w:t>
-      </w:r>
-    </w:p>
-    <w:p>
-      <w:pPr>
-        <w:jc w:val="both"/>
-        <w:rPr>
-          <w:rFonts w:ascii="Sans Serif" w:hAnsi="Sans Serif"/>
-          <w:b/>
-          <w:bCs/>
-          <w:sz w:val="20"/>
-          <w:szCs w:val="20"/>
-        </w:rPr>
-      </w:pPr>
-      <m:oMathPara>
-        <m:oMath>
-          <m:r>
-            <m:rPr>
-              <m:sty m:val="bi"/>
-            </m:rPr>
-            <w:rPr>
-              <w:rFonts w:ascii="Cambria Math" w:hAnsi="Cambria Math"/>
-              <w:sz w:val="20"/>
-              <w:szCs w:val="20"/>
-            </w:rPr>
-            <m:t>∂</m:t>
-          </m:r>
-          <m:sSub>
-            <m:sSubPr>
-              <m:ctrlPr>
-                <w:rPr>
-                  <w:rFonts w:ascii="Cambria Math" w:hAnsi="Cambria Math"/>
-                  <w:b/>
-                  <w:bCs/>
-                  <w:i/>
-                  <w:sz w:val="20"/>
-                  <w:szCs w:val="20"/>
-                </w:rPr>
-              </m:ctrlPr>
-            </m:sSubPr>
-            <m:e>
-              <m:r>
-                <m:rPr>
-                  <m:sty m:val="bi"/>
-                </m:rPr>
-                <w:rPr>
-                  <w:rFonts w:ascii="Cambria Math" w:hAnsi="Cambria Math"/>
-                  <w:sz w:val="20"/>
-                  <w:szCs w:val="20"/>
-                </w:rPr>
-                <m:t>S</m:t>
-              </m:r>
-            </m:e>
-            <m:sub>
-              <m:r>
-                <m:rPr>
-                  <m:sty m:val="bi"/>
-                </m:rPr>
-                <w:rPr>
-                  <w:rFonts w:ascii="Cambria Math" w:hAnsi="Cambria Math"/>
-                  <w:sz w:val="20"/>
-                  <w:szCs w:val="20"/>
-                </w:rPr>
-                <m:t>t</m:t>
-              </m:r>
-            </m:sub>
-          </m:sSub>
-          <m:r>
-            <m:rPr>
-              <m:sty m:val="bi"/>
-            </m:rPr>
-            <w:rPr>
-              <w:rFonts w:ascii="Cambria Math" w:hAnsi="Cambria Math"/>
-              <w:sz w:val="20"/>
-              <w:szCs w:val="20"/>
-            </w:rPr>
-            <m:t>=∂</m:t>
-          </m:r>
-          <m:sSub>
-            <m:sSubPr>
-              <m:ctrlPr>
-                <w:rPr>
-                  <w:rFonts w:ascii="Cambria Math" w:hAnsi="Cambria Math"/>
-                  <w:b/>
-                  <w:bCs/>
-                  <w:i/>
-                  <w:sz w:val="20"/>
-                  <w:szCs w:val="20"/>
-                </w:rPr>
-              </m:ctrlPr>
-            </m:sSubPr>
-            <m:e>
-              <m:r>
-                <m:rPr>
-                  <m:sty m:val="bi"/>
-                </m:rPr>
-                <w:rPr>
-                  <w:rFonts w:ascii="Cambria Math" w:hAnsi="Cambria Math"/>
-                  <w:sz w:val="20"/>
-                  <w:szCs w:val="20"/>
-                </w:rPr>
-                <m:t>S</m:t>
-              </m:r>
-            </m:e>
-            <m:sub>
-              <m:r>
-                <m:rPr>
-                  <m:sty m:val="bi"/>
-                </m:rPr>
-                <w:rPr>
-                  <w:rFonts w:ascii="Cambria Math" w:hAnsi="Cambria Math"/>
-                  <w:sz w:val="20"/>
-                  <w:szCs w:val="20"/>
-                </w:rPr>
-                <m:t>t</m:t>
-              </m:r>
-            </m:sub>
-          </m:sSub>
-          <m:r>
-            <m:rPr>
-              <m:sty m:val="bi"/>
-            </m:rPr>
-            <w:rPr>
-              <w:rFonts w:ascii="Cambria Math" w:hAnsi="Cambria Math"/>
-              <w:sz w:val="20"/>
-              <w:szCs w:val="20"/>
-            </w:rPr>
-            <m:t>+</m:t>
-          </m:r>
-          <m:sSub>
-            <m:sSubPr>
-              <m:ctrlPr>
-                <w:rPr>
-                  <w:rFonts w:ascii="Cambria Math" w:hAnsi="Cambria Math"/>
-                  <w:b/>
-                  <w:bCs/>
-                  <w:i/>
-                  <w:sz w:val="20"/>
-                  <w:szCs w:val="20"/>
-                </w:rPr>
-              </m:ctrlPr>
-            </m:sSubPr>
-            <m:e>
-              <m:r>
-                <m:rPr>
-                  <m:sty m:val="bi"/>
-                </m:rPr>
-                <w:rPr>
-                  <w:rFonts w:ascii="Cambria Math" w:hAnsi="Cambria Math"/>
-                  <w:sz w:val="20"/>
-                  <w:szCs w:val="20"/>
-                </w:rPr>
-                <m:t>σ</m:t>
-              </m:r>
-            </m:e>
-            <m:sub>
-              <m:r>
-                <m:rPr>
-                  <m:sty m:val="bi"/>
-                </m:rPr>
-                <w:rPr>
-                  <w:rFonts w:ascii="Cambria Math" w:hAnsi="Cambria Math"/>
-                  <w:sz w:val="20"/>
-                  <w:szCs w:val="20"/>
-                </w:rPr>
-                <m:t>t</m:t>
-              </m:r>
-            </m:sub>
-          </m:sSub>
-          <m:sSub>
-            <m:sSubPr>
-              <m:ctrlPr>
-                <w:rPr>
-                  <w:rFonts w:ascii="Cambria Math" w:hAnsi="Cambria Math"/>
-                  <w:b/>
-                  <w:bCs/>
-                  <w:i/>
-                  <w:sz w:val="20"/>
-                  <w:szCs w:val="20"/>
-                </w:rPr>
-              </m:ctrlPr>
-            </m:sSubPr>
-            <m:e>
-              <m:r>
-                <m:rPr>
-                  <m:sty m:val="bi"/>
-                </m:rPr>
-                <w:rPr>
-                  <w:rFonts w:ascii="Cambria Math" w:hAnsi="Cambria Math"/>
-                  <w:sz w:val="20"/>
-                  <w:szCs w:val="20"/>
-                </w:rPr>
-                <m:t>S</m:t>
-              </m:r>
-            </m:e>
-            <m:sub>
-              <m:r>
-                <m:rPr>
-                  <m:sty m:val="bi"/>
-                </m:rPr>
-                <w:rPr>
-                  <w:rFonts w:ascii="Cambria Math" w:hAnsi="Cambria Math"/>
-                  <w:sz w:val="20"/>
-                  <w:szCs w:val="20"/>
-                </w:rPr>
-                <m:t>t</m:t>
-              </m:r>
-            </m:sub>
-          </m:sSub>
-          <m:r>
-            <m:rPr>
-              <m:sty m:val="bi"/>
-            </m:rPr>
-            <w:rPr>
-              <w:rFonts w:ascii="Cambria Math" w:hAnsi="Cambria Math"/>
-              <w:sz w:val="20"/>
-              <w:szCs w:val="20"/>
-            </w:rPr>
-            <m:t>∂</m:t>
-          </m:r>
-          <m:sSub>
-            <m:sSubPr>
-              <m:ctrlPr>
-                <w:rPr>
-                  <w:rFonts w:ascii="Cambria Math" w:hAnsi="Cambria Math"/>
-                  <w:b/>
-                  <w:bCs/>
-                  <w:i/>
-                  <w:sz w:val="20"/>
-                  <w:szCs w:val="20"/>
-                </w:rPr>
-              </m:ctrlPr>
-            </m:sSubPr>
-            <m:e>
-              <m:r>
-                <m:rPr>
-                  <m:sty m:val="bi"/>
-                </m:rPr>
-                <w:rPr>
-                  <w:rFonts w:ascii="Cambria Math" w:hAnsi="Cambria Math"/>
-                  <w:sz w:val="20"/>
-                  <w:szCs w:val="20"/>
-                </w:rPr>
-                <m:t>W</m:t>
-              </m:r>
-            </m:e>
-            <m:sub>
-              <m:r>
-                <m:rPr>
-                  <m:sty m:val="bi"/>
-                </m:rPr>
-                <w:rPr>
-                  <w:rFonts w:ascii="Cambria Math" w:hAnsi="Cambria Math"/>
-                  <w:sz w:val="20"/>
-                  <w:szCs w:val="20"/>
-                </w:rPr>
-                <m:t>t</m:t>
-              </m:r>
-            </m:sub>
-          </m:sSub>
-        </m:oMath>
-      </m:oMathPara>
-    </w:p>
-    <w:p>
-      <w:pPr>
-        <w:jc w:val="both"/>
-        <w:rPr>
-          <w:rFonts w:ascii="Sans Serif" w:hAnsi="Sans Serif"/>
-          <w:b/>
-          <w:bCs/>
-          <w:sz w:val="20"/>
-          <w:szCs w:val="20"/>
-        </w:rPr>
-      </w:pPr>
-      <m:oMathPara>
-        <m:oMath>
-          <m:f>
-            <m:fPr>
-              <m:ctrlPr>
-                <w:rPr>
-                  <w:rFonts w:ascii="Cambria Math" w:hAnsi="Cambria Math"/>
-                  <w:b/>
-                  <w:bCs/>
-                  <w:i/>
-                  <w:sz w:val="20"/>
-                  <w:szCs w:val="20"/>
-                </w:rPr>
-              </m:ctrlPr>
-            </m:fPr>
-            <m:num>
-              <m:r>
-                <m:rPr>
-                  <m:sty m:val="bi"/>
-                </m:rPr>
-                <w:rPr>
-                  <w:rFonts w:ascii="Cambria Math" w:hAnsi="Cambria Math"/>
-                  <w:sz w:val="20"/>
-                  <w:szCs w:val="20"/>
-                </w:rPr>
-                <m:t>-b±</m:t>
-              </m:r>
-              <m:rad>
-                <m:radPr>
-                  <m:degHide m:val="1"/>
-                  <m:ctrlPr>
-                    <w:rPr>
-                      <w:rFonts w:ascii="Cambria Math" w:hAnsi="Cambria Math"/>
-                      <w:b/>
-                      <w:bCs/>
-                      <w:i/>
-                      <w:sz w:val="20"/>
-                      <w:szCs w:val="20"/>
-                    </w:rPr>
-                  </m:ctrlPr>
-                </m:radPr>
-                <m:deg/>
-                <m:e>
-                  <m:sSup>
-                    <m:sSupPr>
-                      <m:ctrlPr>
-                        <w:rPr>
-                          <w:rFonts w:ascii="Cambria Math" w:hAnsi="Cambria Math"/>
-                          <w:b/>
-                          <w:bCs/>
-                          <w:i/>
-                          <w:sz w:val="20"/>
-                          <w:szCs w:val="20"/>
-                        </w:rPr>
-                      </m:ctrlPr>
-                    </m:sSupPr>
-                    <m:e>
-                      <m:r>
-                        <m:rPr>
-                          <m:sty m:val="bi"/>
-                        </m:rPr>
-                        <w:rPr>
-                          <w:rFonts w:ascii="Cambria Math" w:hAnsi="Cambria Math"/>
-                          <w:sz w:val="20"/>
-                          <w:szCs w:val="20"/>
-                        </w:rPr>
-                        <m:t>b</m:t>
-                      </m:r>
-                    </m:e>
-                    <m:sup>
-                      <m:r>
-                        <m:rPr>
-                          <m:sty m:val="bi"/>
-                        </m:rPr>
-                        <w:rPr>
-                          <w:rFonts w:ascii="Cambria Math" w:hAnsi="Cambria Math"/>
-                          <w:sz w:val="20"/>
-                          <w:szCs w:val="20"/>
-                        </w:rPr>
-                        <m:t>2</m:t>
-                      </m:r>
-                    </m:sup>
-                  </m:sSup>
-                  <m:r>
-                    <m:rPr>
-                      <m:sty m:val="bi"/>
-                    </m:rPr>
-                    <w:rPr>
-                      <w:rFonts w:ascii="Cambria Math" w:hAnsi="Cambria Math"/>
-                      <w:sz w:val="20"/>
-                      <w:szCs w:val="20"/>
-                    </w:rPr>
-                    <m:t>-4</m:t>
-                  </m:r>
-                  <m:r>
-                    <m:rPr>
-                      <m:sty m:val="bi"/>
-                    </m:rPr>
-                    <w:rPr>
-                      <w:rFonts w:ascii="Cambria Math" w:hAnsi="Cambria Math"/>
-                      <w:sz w:val="20"/>
-                      <w:szCs w:val="20"/>
-                    </w:rPr>
-                    <m:t>ac</m:t>
-                  </m:r>
-                </m:e>
-              </m:rad>
-            </m:num>
-            <m:den>
-              <m:r>
-                <m:rPr>
-                  <m:sty m:val="bi"/>
-                </m:rPr>
-                <w:rPr>
-                  <w:rFonts w:ascii="Cambria Math" w:hAnsi="Cambria Math"/>
-                  <w:sz w:val="20"/>
-                  <w:szCs w:val="20"/>
-                </w:rPr>
-                <m:t>2</m:t>
-              </m:r>
-              <m:r>
-                <m:rPr>
-                  <m:sty m:val="bi"/>
-                </m:rPr>
-                <w:rPr>
-                  <w:rFonts w:ascii="Cambria Math" w:hAnsi="Cambria Math"/>
-                  <w:sz w:val="20"/>
-                  <w:szCs w:val="20"/>
-                </w:rPr>
-                <m:t>a</m:t>
-              </m:r>
-            </m:den>
-          </m:f>
-        </m:oMath>
-      </m:oMathPara>
-    </w:p>
-    <w:p>
-      <w:pPr>
-        <w:jc w:val="both"/>
-        <w:rPr>
-          <w:rFonts w:ascii="Sans Serif" w:hAnsi="Sans Serif"/>
-          <w:sz w:val="20"/>
-          <w:szCs w:val="20"/>
-        </w:rPr>
-      </w:pPr>
-      <w:r>
-        <w:rPr>
-          <w:rFonts w:ascii="Sans Serif" w:hAnsi="Sans Serif"/>
-          <w:b/>
-          <w:bCs/>
-          <w:i/>
-          <w:iCs/>
-          <w:sz w:val="20"/>
-          <w:szCs w:val="20"/>
-        </w:rPr>
-        <w:t>Index Terms</w:t>
-      </w:r>
-      <w:r>
-        <w:rPr>
-          <w:rFonts w:ascii="Sans Serif" w:hAnsi="Sans Serif"/>
-          <w:sz w:val="20"/>
-          <w:szCs w:val="20"/>
-        </w:rPr>
-        <w:t xml:space="preserve">- About four key words or phrases in alphabetical order, separated by commas. </w:t>
-      </w:r>
-      <w:r>
-        <w:rPr>
-          <w:rFonts w:ascii="Sans Serif" w:hAnsi="Sans Serif"/>
-          <w:sz w:val="20"/>
-          <w:szCs w:val="20"/>
-        </w:rPr>
-        <w:t xml:space="preserve">Now for a test equation, </w:t>
-      </w:r>
-    </w:p>
-    <w:p>
-      <w:pPr>
-        <w:jc w:val="both"/>
-        <w:rPr>
-          <w:rFonts w:ascii="Sans Serif" w:hAnsi="Sans Serif"/>
-          <w:sz w:val="20"/>
-          <w:szCs w:val="20"/>
-        </w:rPr>
-      </w:pPr>
-      <m:oMath>
-        <m:func>
-          <m:funcPr>
-            <m:ctrlPr>
-              <w:rPr>
-                <w:rFonts w:ascii="Cambria Math" w:hAnsi="Cambria Math"/>
-                <w:i/>
-                <w:sz w:val="20"/>
-                <w:szCs w:val="20"/>
-              </w:rPr>
-            </m:ctrlPr>
-          </m:funcPr>
-          <m:fName>
-            <m:r>
-              <m:rPr>
-                <m:sty m:val="p"/>
-              </m:rPr>
-              <w:rPr>
-                <w:rFonts w:ascii="Cambria Math" w:hAnsi="Cambria Math"/>
-                <w:sz w:val="20"/>
-                <w:szCs w:val="20"/>
-              </w:rPr>
-              <m:t>tan</m:t>
-            </m:r>
-          </m:fName>
-          <m:e>
-            <m:r>
-              <w:rPr>
-                <w:rFonts w:ascii="Cambria Math" w:hAnsi="Cambria Math"/>
-                <w:sz w:val="20"/>
-                <w:szCs w:val="20"/>
-              </w:rPr>
-              <m:t>θ</m:t>
-            </m:r>
-          </m:e>
-        </m:func>
-        <m:r>
-          <w:rPr>
-            <w:rFonts w:ascii="Cambria Math" w:hAnsi="Cambria Math"/>
-            <w:sz w:val="20"/>
-            <w:szCs w:val="20"/>
-          </w:rPr>
-          <m:t>=</m:t>
-        </m:r>
-        <m:f>
-          <m:fPr>
-            <m:ctrlPr>
-              <w:rPr>
-                <w:rFonts w:ascii="Cambria Math" w:hAnsi="Cambria Math"/>
-                <w:i/>
-                <w:sz w:val="20"/>
-                <w:szCs w:val="20"/>
-              </w:rPr>
-            </m:ctrlPr>
-          </m:fPr>
-          <m:num>
-            <m:func>
-              <m:funcPr>
-                <m:ctrlPr>
-                  <w:rPr>
-                    <w:rFonts w:ascii="Cambria Math" w:hAnsi="Cambria Math"/>
-                    <w:i/>
-                    <w:sz w:val="20"/>
-                    <w:szCs w:val="20"/>
-                  </w:rPr>
-                </m:ctrlPr>
-              </m:funcPr>
-              <m:fName>
-                <m:r>
-                  <m:rPr>
-                    <m:sty m:val="p"/>
-                  </m:rPr>
-                  <w:rPr>
-                    <w:rFonts w:ascii="Cambria Math" w:hAnsi="Cambria Math"/>
-                    <w:sz w:val="20"/>
-                    <w:szCs w:val="20"/>
-                  </w:rPr>
-                  <m:t>sin</m:t>
-                </m:r>
-              </m:fName>
-              <m:e>
-                <m:r>
-                  <w:rPr>
-                    <w:rFonts w:ascii="Cambria Math" w:hAnsi="Cambria Math"/>
-                    <w:sz w:val="20"/>
-                    <w:szCs w:val="20"/>
-                  </w:rPr>
-                  <m:t>θ</m:t>
-                </m:r>
-              </m:e>
-            </m:func>
-          </m:num>
-          <m:den>
-            <m:func>
-              <m:funcPr>
-                <m:ctrlPr>
-                  <w:rPr>
-                    <w:rFonts w:ascii="Cambria Math" w:hAnsi="Cambria Math"/>
-                    <w:i/>
-                    <w:sz w:val="20"/>
-                    <w:szCs w:val="20"/>
-                  </w:rPr>
-                </m:ctrlPr>
-              </m:funcPr>
-              <m:fName>
-                <m:r>
-                  <m:rPr>
-                    <m:sty m:val="p"/>
-                  </m:rPr>
-                  <w:rPr>
-                    <w:rFonts w:ascii="Cambria Math" w:hAnsi="Cambria Math"/>
-                    <w:sz w:val="20"/>
-                    <w:szCs w:val="20"/>
-                  </w:rPr>
-                  <m:t>cos</m:t>
-                </m:r>
-              </m:fName>
-              <m:e>
-                <m:r>
-                  <w:rPr>
-                    <w:rFonts w:ascii="Cambria Math" w:hAnsi="Cambria Math"/>
-                    <w:sz w:val="20"/>
-                    <w:szCs w:val="20"/>
-                  </w:rPr>
-                  <m:t>θ</m:t>
-                </m:r>
-              </m:e>
-            </m:func>
-          </m:den>
-        </m:f>
-      </m:oMath>
-      <w:r>
-        <w:rPr>
-          <w:rFonts w:ascii="Sans Serif" w:hAnsi="Sans Serif"/>
-          <w:sz w:val="20"/>
-          <w:szCs w:val="20"/>
-        </w:rPr>
-        <w:t xml:space="preserve">. It seems to be working well enough. </w:t>
-      </w:r>
-      <w:r>
-        <w:rPr>
-          <w:rFonts w:ascii="Sans Serif" w:hAnsi="Sans Serif"/>
-          <w:sz w:val="20"/>
-          <w:szCs w:val="20"/>
-        </w:rPr>
-        <w:t>Especially since the paper was regarded by many as a foundational center of information, Bruno Dupire was selected to be showing off his knowledge to his peers. The writing of such a thesis has proven that if I want something, I can go and get it. The Dupire’s Formula is shown below.</w:t>
-      </w:r>
-    </w:p>
-    <w:p>
-      <w:pPr>
-        <w:jc w:val="both"/>
-        <w:rPr>
-          <w:rFonts w:ascii="Sans Serif" w:hAnsi="Sans Serif"/>
-          <w:sz w:val="20"/>
-          <w:szCs w:val="20"/>
-        </w:rPr>
-      </w:pPr>
-    </w:p>
-    <w:p>
-      <w:pPr>
-        <w:jc w:val="both"/>
-        <w:rPr>
-          <w:rFonts w:ascii="Sans Serif" w:hAnsi="Sans Serif"/>
-          <w:sz w:val="20"/>
-          <w:szCs w:val="20"/>
-        </w:rPr>
-      </w:pPr>
-      <m:oMathPara>
-        <m:oMath>
-          <m:r>
-            <w:rPr>
-              <w:rFonts w:ascii="Cambria Math" w:hAnsi="Cambria Math"/>
-              <w:sz w:val="20"/>
-              <w:szCs w:val="20"/>
-            </w:rPr>
-            <m:t>∂</m:t>
-          </m:r>
-          <m:sSub>
-            <m:sSubPr>
-              <m:ctrlPr>
-                <w:rPr>
-                  <w:rFonts w:ascii="Cambria Math" w:hAnsi="Cambria Math"/>
-                  <w:i/>
-                  <w:sz w:val="20"/>
-                  <w:szCs w:val="20"/>
-                </w:rPr>
-              </m:ctrlPr>
-            </m:sSubPr>
-            <m:e>
-              <m:r>
-                <w:rPr>
-                  <w:rFonts w:ascii="Cambria Math" w:hAnsi="Cambria Math"/>
-                  <w:sz w:val="20"/>
-                  <w:szCs w:val="20"/>
-                </w:rPr>
-                <m:t>S</m:t>
-              </m:r>
-            </m:e>
-            <m:sub>
-              <m:r>
-                <w:rPr>
-                  <w:rFonts w:ascii="Cambria Math" w:hAnsi="Cambria Math"/>
-                  <w:sz w:val="20"/>
-                  <w:szCs w:val="20"/>
-                </w:rPr>
-                <m:t>t</m:t>
-              </m:r>
-            </m:sub>
-          </m:sSub>
-          <m:r>
-            <w:rPr>
-              <w:rFonts w:ascii="Cambria Math" w:hAnsi="Cambria Math"/>
-              <w:sz w:val="20"/>
-              <w:szCs w:val="20"/>
-            </w:rPr>
-            <m:t>=κ</m:t>
-          </m:r>
-          <m:d>
-            <m:dPr>
-              <m:ctrlPr>
-                <w:rPr>
-                  <w:rFonts w:ascii="Cambria Math" w:hAnsi="Cambria Math"/>
-                  <w:i/>
-                  <w:sz w:val="20"/>
-                  <w:szCs w:val="20"/>
-                </w:rPr>
-              </m:ctrlPr>
-            </m:dPr>
-            <m:e>
-              <m:r>
-                <w:rPr>
-                  <w:rFonts w:ascii="Cambria Math" w:hAnsi="Cambria Math"/>
-                  <w:sz w:val="20"/>
-                  <w:szCs w:val="20"/>
-                </w:rPr>
-                <m:t>θ-μ</m:t>
-              </m:r>
-            </m:e>
-          </m:d>
-          <m:r>
-            <w:rPr>
-              <w:rFonts w:ascii="Cambria Math" w:hAnsi="Cambria Math"/>
-              <w:sz w:val="20"/>
-              <w:szCs w:val="20"/>
-            </w:rPr>
-            <m:t>∂t+σ</m:t>
-          </m:r>
-          <m:sSub>
-            <m:sSubPr>
-              <m:ctrlPr>
-                <w:rPr>
-                  <w:rFonts w:ascii="Cambria Math" w:hAnsi="Cambria Math"/>
-                  <w:i/>
-                  <w:sz w:val="20"/>
-                  <w:szCs w:val="20"/>
-                </w:rPr>
-              </m:ctrlPr>
-            </m:sSubPr>
-            <m:e>
-              <m:r>
-                <w:rPr>
-                  <w:rFonts w:ascii="Cambria Math" w:hAnsi="Cambria Math"/>
-                  <w:sz w:val="20"/>
-                  <w:szCs w:val="20"/>
-                </w:rPr>
-                <m:t>S</m:t>
-              </m:r>
-            </m:e>
-            <m:sub>
-              <m:r>
-                <w:rPr>
-                  <w:rFonts w:ascii="Cambria Math" w:hAnsi="Cambria Math"/>
-                  <w:sz w:val="20"/>
-                  <w:szCs w:val="20"/>
-                </w:rPr>
-                <m:t>t</m:t>
-              </m:r>
-            </m:sub>
-          </m:sSub>
-          <m:r>
-            <w:rPr>
-              <w:rFonts w:ascii="Cambria Math" w:hAnsi="Cambria Math"/>
-              <w:sz w:val="20"/>
-              <w:szCs w:val="20"/>
-            </w:rPr>
-            <m:t xml:space="preserve"> ∂t </m:t>
-          </m:r>
-        </m:oMath>
-      </m:oMathPara>
-    </w:p>
-    <w:p>
-      <w:pPr>
-        <w:jc w:val="both"/>
-        <w:rPr>
-          <w:rFonts w:ascii="Sans Serif" w:hAnsi="Sans Serif"/>
-          <w:sz w:val="20"/>
-          <w:szCs w:val="20"/>
-        </w:rPr>
-      </w:pPr>
-    </w:p>
-    <w:p>
-      <w:pPr>
-        <w:jc w:val="both"/>
-        <w:rPr>
-          <w:rFonts w:ascii="Sans Serif" w:hAnsi="Sans Serif"/>
-          <w:sz w:val="20"/>
-          <w:szCs w:val="20"/>
-        </w:rPr>
-      </w:pPr>
-      <w:r>
-        <w:rPr>
-          <w:rFonts w:ascii="Sans Serif" w:hAnsi="Sans Serif"/>
-          <w:sz w:val="20"/>
-          <w:szCs w:val="20"/>
-        </w:rPr>
-        <w:t>Keywords are used to retrieve documents in an information system such as an online journal or a search engine. (Mention 4-5 keywords)</w:t>
-      </w:r>
-    </w:p>
-    <w:p>
-      <w:pPr>
-        <w:jc w:val="both"/>
-        <w:rPr>
-          <w:rFonts w:ascii="Sans Serif" w:hAnsi="Sans Serif"/>
-          <w:sz w:val="20"/>
-          <w:szCs w:val="20"/>
-        </w:rPr>
-      </w:pPr>
-    </w:p>
-    <w:p>
-      <w:pPr>
-        <w:jc w:val="both"/>
-        <w:rPr>
-          <w:rFonts w:ascii="Sans Serif" w:hAnsi="Sans Serif"/>
-          <w:sz w:val="20"/>
-          <w:szCs w:val="20"/>
-        </w:rPr>
-      </w:pPr>
+          <w:sz w:val="20"/>
+          <w:szCs w:val="20"/>
+        </w:rPr>
+        <w:t xml:space="preserve">The Quantitative finance world has stepped up well since its last centuries beginnings. Since the beginning with Black’s formula in 1973, financial mathematicians, engineers, academics and practitioners have contributed to building models that more realistically identify the stochastic behavior of prices in the financial markets. Such behavior has changed drastically over the decades and since the </w:t>
+      </w:r>
+      <w:r>
+        <w:rPr>
+          <w:sz w:val="20"/>
+          <w:szCs w:val="20"/>
+        </w:rPr>
+        <w:t xml:space="preserve">times where volatility was assumed to be constant over time. The presence of the equity skew and volatility smiles, moving from a flatter, simpler kind, suggested the utilization of a new way of thinking, with volatility not being fixed anymore, but following a stochastic process. </w:t>
+      </w:r>
+      <w:r>
+        <w:rPr>
+          <w:sz w:val="20"/>
+          <w:szCs w:val="20"/>
+        </w:rPr>
+        <w:t xml:space="preserve"> </w:t>
+      </w:r>
+    </w:p>
+    <w:p>
+      <w:pPr>
+        <w:spacing w:line="360" w:lineRule="auto"/>
+        <w:jc w:val="both"/>
+        <w:rPr>
+          <w:sz w:val="20"/>
+          <w:szCs w:val="20"/>
+        </w:rPr>
+      </w:pPr>
+      <w:r>
+        <w:rPr>
+          <w:sz w:val="20"/>
+          <w:szCs w:val="20"/>
+        </w:rPr>
+        <w:t xml:space="preserve">This research paper wants not only to study, but also to compare the current trends in identifying forward looking implied volatility, starting with the Dupire model – fixing volatility over time and treating as a constant; the Heston model – volatility following a stochastic process with a mean reverting structure; the more modern SABR models – stochastic alpha, beta and rho with complex structures that have many variants according to specific situations. Follows an in-depth analysis and plotting of such models that will serve our understanding of their accuracy and intricacy with respect to calculating market implied volatility.   </w:t>
+      </w:r>
     </w:p>
     <w:p>
       <w:pPr>
@@ -1159,11 +383,10 @@
         </w:numPr>
         <w:autoSpaceDE w:val="0"/>
         <w:autoSpaceDN w:val="0"/>
-        <w:spacing w:before="240" w:after="80"/>
+        <w:spacing w:before="240" w:after="80" w:line="360" w:lineRule="auto"/>
         <w:jc w:val="center"/>
         <w:outlineLvl w:val="0"/>
         <w:rPr>
-          <w:rFonts w:ascii="Sans Serif" w:hAnsi="Sans Serif"/>
           <w:smallCaps/>
           <w:kern w:val="28"/>
           <w:sz w:val="20"/>
@@ -1172,7 +395,6 @@
       </w:pPr>
       <w:r>
         <w:rPr>
-          <w:rFonts w:ascii="Sans Serif" w:hAnsi="Sans Serif"/>
           <w:smallCaps/>
           <w:kern w:val="28"/>
           <w:sz w:val="20"/>
@@ -1185,11 +407,10 @@
       <w:pPr>
         <w:keepNext/>
         <w:framePr w:dropCap="drop" w:lines="2" w:wrap="around" w:vAnchor="text" w:hAnchor="text"/>
-        <w:spacing w:line="459" w:lineRule="exact"/>
+        <w:spacing w:line="360" w:lineRule="auto"/>
         <w:jc w:val="both"/>
         <w:textAlignment w:val="baseline"/>
         <w:rPr>
-          <w:rFonts w:ascii="Sans Serif" w:hAnsi="Sans Serif"/>
           <w:position w:val="-5"/>
           <w:sz w:val="58"/>
           <w:szCs w:val="58"/>
@@ -1197,7 +418,6 @@
       </w:pPr>
       <w:r>
         <w:rPr>
-          <w:rFonts w:ascii="Sans Serif" w:hAnsi="Sans Serif"/>
           <w:position w:val="-5"/>
           <w:sz w:val="58"/>
           <w:szCs w:val="58"/>
@@ -1207,68 +427,49 @@
     </w:p>
     <w:p>
       <w:pPr>
-        <w:jc w:val="both"/>
-        <w:rPr>
-          <w:rFonts w:ascii="Sans Serif" w:hAnsi="Sans Serif"/>
-          <w:sz w:val="20"/>
-          <w:szCs w:val="20"/>
-        </w:rPr>
-      </w:pPr>
-      <w:r>
-        <w:rPr>
-          <w:rFonts w:ascii="Sans Serif" w:hAnsi="Sans Serif"/>
-          <w:sz w:val="20"/>
-          <w:szCs w:val="20"/>
-        </w:rPr>
-        <w:t xml:space="preserve">his article guides a stepwise walkthrough by Experts for writing a successful journal or a research paper starting from inception of ideas till their publications. Research papers are highly recognized in scholar fraternity and form a core part of PhD curriculum. Research scholars publish their research work in leading journals to complete their grades. In addition, the published research </w:t>
-      </w:r>
-      <w:r>
-        <w:rPr>
-          <w:rFonts w:ascii="Sans Serif" w:hAnsi="Sans Serif"/>
-          <w:sz w:val="20"/>
-          <w:szCs w:val="20"/>
-        </w:rPr>
-        <w:t xml:space="preserve">work also provides a big </w:t>
-      </w:r>
-      <w:r>
-        <w:rPr>
-          <w:rFonts w:ascii="Sans Serif" w:hAnsi="Sans Serif"/>
-          <w:sz w:val="20"/>
-          <w:szCs w:val="20"/>
-        </w:rPr>
-        <w:t>weightage</w:t>
-      </w:r>
-      <w:r>
-        <w:rPr>
-          <w:rFonts w:ascii="Sans Serif" w:hAnsi="Sans Serif"/>
-          <w:sz w:val="20"/>
-          <w:szCs w:val="20"/>
-        </w:rPr>
-        <w:t xml:space="preserve"> to get admissions in reputed varsity. Now, here we enlist the proven steps to publish the research paper in a journal. </w:t>
-      </w:r>
-    </w:p>
-    <w:p>
-      <w:pPr>
-        <w:jc w:val="both"/>
-        <w:rPr>
-          <w:rFonts w:ascii="Sans Serif" w:hAnsi="Sans Serif"/>
-          <w:sz w:val="20"/>
-          <w:szCs w:val="20"/>
-        </w:rPr>
-      </w:pPr>
-    </w:p>
-    <w:p>
-      <w:pPr>
-        <w:jc w:val="both"/>
-        <w:rPr>
-          <w:rFonts w:ascii="Sans Serif" w:hAnsi="Sans Serif"/>
-          <w:sz w:val="20"/>
-          <w:szCs w:val="20"/>
-        </w:rPr>
-      </w:pPr>
-      <w:r>
-        <w:rPr>
-          <w:rFonts w:ascii="Sans Serif" w:hAnsi="Sans Serif"/>
+        <w:spacing w:line="360" w:lineRule="auto"/>
+        <w:jc w:val="both"/>
+        <w:rPr>
+          <w:sz w:val="20"/>
+          <w:szCs w:val="20"/>
+        </w:rPr>
+      </w:pPr>
+      <w:r>
+        <w:rPr>
+          <w:sz w:val="20"/>
+          <w:szCs w:val="20"/>
+        </w:rPr>
+        <w:t xml:space="preserve">his </w:t>
+      </w:r>
+      <w:r>
+        <w:rPr>
+          <w:sz w:val="20"/>
+          <w:szCs w:val="20"/>
+        </w:rPr>
+        <w:t xml:space="preserve">section is here to introduce the topics confronted by outlining the major discussions, divided by chronological order. Section 1 will do something, section 2 will follow with something else, etcetera. </w:t>
+      </w:r>
+    </w:p>
+    <w:p>
+      <w:pPr>
+        <w:spacing w:line="360" w:lineRule="auto"/>
+        <w:jc w:val="both"/>
+        <w:rPr>
+          <w:sz w:val="20"/>
+          <w:szCs w:val="20"/>
+        </w:rPr>
+      </w:pPr>
+    </w:p>
+    <w:p>
+      <w:pPr>
+        <w:spacing w:line="360" w:lineRule="auto"/>
+        <w:jc w:val="both"/>
+        <w:rPr>
+          <w:sz w:val="20"/>
+          <w:szCs w:val="20"/>
+        </w:rPr>
+      </w:pPr>
+      <w:r>
+        <w:rPr>
           <w:sz w:val="20"/>
           <w:szCs w:val="20"/>
         </w:rPr>
@@ -1281,7 +482,6 @@
         </w:smartTagPr>
         <w:r>
           <w:rPr>
-            <w:rFonts w:ascii="Sans Serif" w:hAnsi="Sans Serif"/>
             <w:sz w:val="20"/>
             <w:szCs w:val="20"/>
           </w:rPr>
@@ -1290,7 +490,6 @@
       </w:smartTag>
       <w:r>
         <w:rPr>
-          <w:rFonts w:ascii="Sans Serif" w:hAnsi="Sans Serif"/>
           <w:sz w:val="20"/>
           <w:szCs w:val="20"/>
         </w:rPr>
@@ -1303,16 +502,15 @@
           <w:ilvl w:val="0"/>
           <w:numId w:val="5"/>
         </w:numPr>
-        <w:jc w:val="both"/>
-        <w:rPr>
-          <w:rFonts w:ascii="Sans Serif" w:hAnsi="Sans Serif"/>
-          <w:sz w:val="20"/>
-          <w:szCs w:val="20"/>
-        </w:rPr>
-      </w:pPr>
-      <w:r>
-        <w:rPr>
-          <w:rFonts w:ascii="Sans Serif" w:hAnsi="Sans Serif"/>
+        <w:spacing w:line="360" w:lineRule="auto"/>
+        <w:jc w:val="both"/>
+        <w:rPr>
+          <w:sz w:val="20"/>
+          <w:szCs w:val="20"/>
+        </w:rPr>
+      </w:pPr>
+      <w:r>
+        <w:rPr>
           <w:sz w:val="20"/>
           <w:szCs w:val="20"/>
         </w:rPr>
@@ -1325,16 +523,15 @@
           <w:ilvl w:val="0"/>
           <w:numId w:val="5"/>
         </w:numPr>
-        <w:jc w:val="both"/>
-        <w:rPr>
-          <w:rFonts w:ascii="Sans Serif" w:hAnsi="Sans Serif"/>
-          <w:sz w:val="20"/>
-          <w:szCs w:val="20"/>
-        </w:rPr>
-      </w:pPr>
-      <w:r>
-        <w:rPr>
-          <w:rFonts w:ascii="Sans Serif" w:hAnsi="Sans Serif"/>
+        <w:spacing w:line="360" w:lineRule="auto"/>
+        <w:jc w:val="both"/>
+        <w:rPr>
+          <w:sz w:val="20"/>
+          <w:szCs w:val="20"/>
+        </w:rPr>
+      </w:pPr>
+      <w:r>
+        <w:rPr>
           <w:sz w:val="20"/>
           <w:szCs w:val="20"/>
         </w:rPr>
@@ -1347,16 +544,15 @@
           <w:ilvl w:val="0"/>
           <w:numId w:val="5"/>
         </w:numPr>
-        <w:jc w:val="both"/>
-        <w:rPr>
-          <w:rFonts w:ascii="Sans Serif" w:hAnsi="Sans Serif"/>
-          <w:sz w:val="20"/>
-          <w:szCs w:val="20"/>
-        </w:rPr>
-      </w:pPr>
-      <w:r>
-        <w:rPr>
-          <w:rFonts w:ascii="Sans Serif" w:hAnsi="Sans Serif"/>
+        <w:spacing w:line="360" w:lineRule="auto"/>
+        <w:jc w:val="both"/>
+        <w:rPr>
+          <w:sz w:val="20"/>
+          <w:szCs w:val="20"/>
+        </w:rPr>
+      </w:pPr>
+      <w:r>
+        <w:rPr>
           <w:sz w:val="20"/>
           <w:szCs w:val="20"/>
         </w:rPr>
@@ -1369,16 +565,15 @@
           <w:ilvl w:val="0"/>
           <w:numId w:val="5"/>
         </w:numPr>
-        <w:jc w:val="both"/>
-        <w:rPr>
-          <w:rFonts w:ascii="Sans Serif" w:hAnsi="Sans Serif"/>
-          <w:sz w:val="20"/>
-          <w:szCs w:val="20"/>
-        </w:rPr>
-      </w:pPr>
-      <w:r>
-        <w:rPr>
-          <w:rFonts w:ascii="Sans Serif" w:hAnsi="Sans Serif"/>
+        <w:spacing w:line="360" w:lineRule="auto"/>
+        <w:jc w:val="both"/>
+        <w:rPr>
+          <w:sz w:val="20"/>
+          <w:szCs w:val="20"/>
+        </w:rPr>
+      </w:pPr>
+      <w:r>
+        <w:rPr>
           <w:sz w:val="20"/>
           <w:szCs w:val="20"/>
         </w:rPr>
@@ -1391,37 +586,37 @@
           <w:ilvl w:val="0"/>
           <w:numId w:val="5"/>
         </w:numPr>
-        <w:jc w:val="both"/>
-        <w:rPr>
-          <w:rFonts w:ascii="Sans Serif" w:hAnsi="Sans Serif"/>
-          <w:sz w:val="20"/>
-          <w:szCs w:val="20"/>
-        </w:rPr>
-      </w:pPr>
-      <w:r>
-        <w:rPr>
-          <w:rFonts w:ascii="Sans Serif" w:hAnsi="Sans Serif"/>
-          <w:sz w:val="20"/>
-          <w:szCs w:val="20"/>
-        </w:rPr>
+        <w:spacing w:line="360" w:lineRule="auto"/>
+        <w:jc w:val="both"/>
+        <w:rPr>
+          <w:sz w:val="20"/>
+          <w:szCs w:val="20"/>
+        </w:rPr>
+      </w:pPr>
+      <w:r>
+        <w:rPr>
+          <w:sz w:val="20"/>
+          <w:szCs w:val="20"/>
+        </w:rPr>
+        <w:lastRenderedPageBreak/>
         <w:t>Conclusions</w:t>
       </w:r>
     </w:p>
     <w:p>
       <w:pPr>
-        <w:jc w:val="both"/>
-        <w:rPr>
-          <w:rFonts w:ascii="Sans Serif" w:hAnsi="Sans Serif"/>
-          <w:sz w:val="20"/>
-          <w:szCs w:val="20"/>
-        </w:rPr>
-      </w:pPr>
-    </w:p>
-    <w:p>
-      <w:pPr>
-        <w:jc w:val="both"/>
-        <w:rPr>
-          <w:rFonts w:ascii="Sans Serif" w:hAnsi="Sans Serif"/>
+        <w:spacing w:line="360" w:lineRule="auto"/>
+        <w:jc w:val="both"/>
+        <w:rPr>
+          <w:sz w:val="20"/>
+          <w:szCs w:val="20"/>
+        </w:rPr>
+      </w:pPr>
+    </w:p>
+    <w:p>
+      <w:pPr>
+        <w:spacing w:line="360" w:lineRule="auto"/>
+        <w:jc w:val="both"/>
+        <w:rPr>
           <w:b/>
           <w:bCs/>
           <w:sz w:val="20"/>
@@ -1430,7 +625,6 @@
       </w:pPr>
       <w:r>
         <w:rPr>
-          <w:rFonts w:ascii="Sans Serif" w:hAnsi="Sans Serif"/>
           <w:b/>
           <w:bCs/>
           <w:sz w:val="20"/>
@@ -1440,7 +634,6 @@
       </w:r>
       <w:r>
         <w:rPr>
-          <w:rFonts w:ascii="Sans Serif" w:hAnsi="Sans Serif"/>
           <w:b/>
           <w:bCs/>
           <w:sz w:val="20"/>
@@ -1451,9 +644,9 @@
     </w:p>
     <w:p>
       <w:pPr>
-        <w:jc w:val="both"/>
-        <w:rPr>
-          <w:rFonts w:ascii="Sans Serif" w:hAnsi="Sans Serif"/>
+        <w:spacing w:line="360" w:lineRule="auto"/>
+        <w:jc w:val="both"/>
+        <w:rPr>
           <w:b/>
           <w:bCs/>
           <w:sz w:val="20"/>
@@ -1470,11 +663,10 @@
         </w:numPr>
         <w:autoSpaceDE w:val="0"/>
         <w:autoSpaceDN w:val="0"/>
-        <w:spacing w:before="240" w:after="80"/>
+        <w:spacing w:before="240" w:after="80" w:line="360" w:lineRule="auto"/>
         <w:jc w:val="center"/>
         <w:outlineLvl w:val="0"/>
         <w:rPr>
-          <w:rFonts w:ascii="Sans Serif" w:hAnsi="Sans Serif"/>
           <w:smallCaps/>
           <w:kern w:val="28"/>
           <w:sz w:val="20"/>
@@ -1483,72 +675,29 @@
       </w:pPr>
       <w:r>
         <w:rPr>
-          <w:rFonts w:ascii="Sans Serif" w:hAnsi="Sans Serif"/>
           <w:smallCaps/>
           <w:kern w:val="28"/>
           <w:sz w:val="20"/>
           <w:szCs w:val="20"/>
         </w:rPr>
-        <w:lastRenderedPageBreak/>
-        <w:t xml:space="preserve">IDENTIFY, RESEARCH </w:t>
-      </w:r>
-      <w:smartTag w:uri="urn:schemas-microsoft-com:office:smarttags" w:element="stockticker">
-        <w:r>
-          <w:rPr>
-            <w:rFonts w:ascii="Sans Serif" w:hAnsi="Sans Serif"/>
-            <w:smallCaps/>
-            <w:kern w:val="28"/>
-            <w:sz w:val="20"/>
-            <w:szCs w:val="20"/>
-          </w:rPr>
-          <w:t>AND</w:t>
-        </w:r>
-      </w:smartTag>
-      <w:r>
-        <w:rPr>
-          <w:rFonts w:ascii="Sans Serif" w:hAnsi="Sans Serif"/>
-          <w:smallCaps/>
-          <w:kern w:val="28"/>
-          <w:sz w:val="20"/>
-          <w:szCs w:val="20"/>
-        </w:rPr>
-        <w:t xml:space="preserve"> COLLECT IDEA</w:t>
-      </w:r>
-    </w:p>
-    <w:p>
-      <w:pPr>
-        <w:jc w:val="both"/>
-        <w:rPr>
-          <w:rFonts w:ascii="Sans Serif" w:hAnsi="Sans Serif"/>
-          <w:sz w:val="20"/>
-          <w:szCs w:val="20"/>
-        </w:rPr>
-      </w:pPr>
-      <w:r>
-        <w:rPr>
-          <w:rFonts w:ascii="Sans Serif" w:hAnsi="Sans Serif"/>
-          <w:sz w:val="20"/>
-          <w:szCs w:val="20"/>
-        </w:rPr>
-        <w:t xml:space="preserve">It's the foremost preliminary step for proceeding with any research work writing. While doing this go through a complete thought process of your Journal subject and research for </w:t>
-      </w:r>
-      <w:proofErr w:type="spellStart"/>
-      <w:r>
-        <w:rPr>
-          <w:rFonts w:ascii="Sans Serif" w:hAnsi="Sans Serif"/>
-          <w:sz w:val="20"/>
-          <w:szCs w:val="20"/>
-        </w:rPr>
-        <w:t>it's</w:t>
-      </w:r>
-      <w:proofErr w:type="spellEnd"/>
-      <w:r>
-        <w:rPr>
-          <w:rFonts w:ascii="Sans Serif" w:hAnsi="Sans Serif"/>
-          <w:sz w:val="20"/>
-          <w:szCs w:val="20"/>
-        </w:rPr>
-        <w:t xml:space="preserve"> viability by following means:</w:t>
+        <w:t>LITERAURE REVIEW</w:t>
+      </w:r>
+    </w:p>
+    <w:p>
+      <w:pPr>
+        <w:spacing w:line="360" w:lineRule="auto"/>
+        <w:jc w:val="both"/>
+        <w:rPr>
+          <w:sz w:val="20"/>
+          <w:szCs w:val="20"/>
+        </w:rPr>
+      </w:pPr>
+      <w:r>
+        <w:rPr>
+          <w:sz w:val="20"/>
+          <w:szCs w:val="20"/>
+        </w:rPr>
+        <w:t>It's the foremost preliminary step for proceeding with any research work writing. While doing this go through a complete thought process of your Journal subject and research for it's viability by following means:</w:t>
       </w:r>
     </w:p>
     <w:p>
@@ -1557,16 +706,15 @@
           <w:ilvl w:val="0"/>
           <w:numId w:val="8"/>
         </w:numPr>
-        <w:jc w:val="both"/>
-        <w:rPr>
-          <w:rFonts w:ascii="Sans Serif" w:hAnsi="Sans Serif"/>
-          <w:sz w:val="20"/>
-          <w:szCs w:val="20"/>
-        </w:rPr>
-      </w:pPr>
-      <w:r>
-        <w:rPr>
-          <w:rFonts w:ascii="Sans Serif" w:hAnsi="Sans Serif"/>
+        <w:spacing w:line="360" w:lineRule="auto"/>
+        <w:jc w:val="both"/>
+        <w:rPr>
+          <w:sz w:val="20"/>
+          <w:szCs w:val="20"/>
+        </w:rPr>
+      </w:pPr>
+      <w:r>
+        <w:rPr>
           <w:sz w:val="20"/>
           <w:szCs w:val="20"/>
         </w:rPr>
@@ -1579,16 +727,15 @@
           <w:ilvl w:val="0"/>
           <w:numId w:val="8"/>
         </w:numPr>
-        <w:jc w:val="both"/>
-        <w:rPr>
-          <w:rFonts w:ascii="Sans Serif" w:hAnsi="Sans Serif"/>
-          <w:sz w:val="20"/>
-          <w:szCs w:val="20"/>
-        </w:rPr>
-      </w:pPr>
-      <w:r>
-        <w:rPr>
-          <w:rFonts w:ascii="Sans Serif" w:hAnsi="Sans Serif"/>
+        <w:spacing w:line="360" w:lineRule="auto"/>
+        <w:jc w:val="both"/>
+        <w:rPr>
+          <w:sz w:val="20"/>
+          <w:szCs w:val="20"/>
+        </w:rPr>
+      </w:pPr>
+      <w:r>
+        <w:rPr>
           <w:sz w:val="20"/>
           <w:szCs w:val="20"/>
         </w:rPr>
@@ -1601,16 +748,15 @@
           <w:ilvl w:val="0"/>
           <w:numId w:val="8"/>
         </w:numPr>
-        <w:jc w:val="both"/>
-        <w:rPr>
-          <w:rFonts w:ascii="Sans Serif" w:hAnsi="Sans Serif"/>
-          <w:sz w:val="20"/>
-          <w:szCs w:val="20"/>
-        </w:rPr>
-      </w:pPr>
-      <w:r>
-        <w:rPr>
-          <w:rFonts w:ascii="Sans Serif" w:hAnsi="Sans Serif"/>
+        <w:spacing w:line="360" w:lineRule="auto"/>
+        <w:jc w:val="both"/>
+        <w:rPr>
+          <w:sz w:val="20"/>
+          <w:szCs w:val="20"/>
+        </w:rPr>
+      </w:pPr>
+      <w:r>
+        <w:rPr>
           <w:sz w:val="20"/>
           <w:szCs w:val="20"/>
         </w:rPr>
@@ -1623,16 +769,15 @@
           <w:ilvl w:val="0"/>
           <w:numId w:val="8"/>
         </w:numPr>
-        <w:jc w:val="both"/>
-        <w:rPr>
-          <w:rFonts w:ascii="Sans Serif" w:hAnsi="Sans Serif"/>
-          <w:sz w:val="20"/>
-          <w:szCs w:val="20"/>
-        </w:rPr>
-      </w:pPr>
-      <w:r>
-        <w:rPr>
-          <w:rFonts w:ascii="Sans Serif" w:hAnsi="Sans Serif"/>
+        <w:spacing w:line="360" w:lineRule="auto"/>
+        <w:jc w:val="both"/>
+        <w:rPr>
+          <w:sz w:val="20"/>
+          <w:szCs w:val="20"/>
+        </w:rPr>
+      </w:pPr>
+      <w:r>
+        <w:rPr>
           <w:sz w:val="20"/>
           <w:szCs w:val="20"/>
         </w:rPr>
@@ -1648,11 +793,10 @@
         </w:numPr>
         <w:autoSpaceDE w:val="0"/>
         <w:autoSpaceDN w:val="0"/>
-        <w:spacing w:before="240" w:after="80"/>
+        <w:spacing w:before="240" w:after="80" w:line="360" w:lineRule="auto"/>
         <w:jc w:val="center"/>
         <w:outlineLvl w:val="0"/>
         <w:rPr>
-          <w:rFonts w:ascii="Sans Serif" w:hAnsi="Sans Serif"/>
           <w:smallCaps/>
           <w:kern w:val="28"/>
           <w:sz w:val="20"/>
@@ -1661,53 +805,30 @@
       </w:pPr>
       <w:r>
         <w:rPr>
-          <w:rFonts w:ascii="Sans Serif" w:hAnsi="Sans Serif"/>
           <w:smallCaps/>
           <w:kern w:val="28"/>
           <w:sz w:val="20"/>
           <w:szCs w:val="20"/>
         </w:rPr>
-        <w:t xml:space="preserve">WRITE DOWN YOUR STUDIES </w:t>
-      </w:r>
-      <w:smartTag w:uri="urn:schemas-microsoft-com:office:smarttags" w:element="stockticker">
-        <w:r>
-          <w:rPr>
-            <w:rFonts w:ascii="Sans Serif" w:hAnsi="Sans Serif"/>
-            <w:smallCaps/>
-            <w:kern w:val="28"/>
-            <w:sz w:val="20"/>
-            <w:szCs w:val="20"/>
-          </w:rPr>
-          <w:t>AND</w:t>
-        </w:r>
-      </w:smartTag>
-      <w:r>
-        <w:rPr>
-          <w:rFonts w:ascii="Sans Serif" w:hAnsi="Sans Serif"/>
+        <w:t>THEORY</w:t>
+      </w:r>
+      <w:r>
+        <w:rPr>
           <w:smallCaps/>
           <w:kern w:val="28"/>
           <w:sz w:val="20"/>
           <w:szCs w:val="20"/>
         </w:rPr>
-        <w:t xml:space="preserve"> FINDINGS</w:t>
-      </w:r>
-    </w:p>
-    <w:p>
-      <w:pPr>
-        <w:jc w:val="both"/>
-        <w:rPr>
-          <w:rFonts w:ascii="Sans Serif" w:hAnsi="Sans Serif"/>
-          <w:sz w:val="20"/>
-          <w:szCs w:val="20"/>
-        </w:rPr>
-      </w:pPr>
-      <w:r>
-        <w:rPr>
-          <w:rFonts w:ascii="Sans Serif" w:hAnsi="Sans Serif"/>
-          <w:sz w:val="20"/>
-          <w:szCs w:val="20"/>
-        </w:rPr>
-        <w:t>Now it is the time to articulate the research work with ideas gathered in above steps by adopting any of below suitable approaches:</w:t>
+        <w:t>:</w:t>
+      </w:r>
+      <w:r>
+        <w:rPr>
+          <w:smallCaps/>
+          <w:kern w:val="28"/>
+          <w:sz w:val="20"/>
+          <w:szCs w:val="20"/>
+        </w:rPr>
+        <w:t xml:space="preserve"> A HISTORY OF VOLATILITY, FROM CONSTANT TO STOCHASTIC</w:t>
       </w:r>
     </w:p>
     <w:p>
@@ -1717,30 +838,27 @@
           <w:ilvl w:val="1"/>
           <w:numId w:val="0"/>
         </w:numPr>
+        <w:spacing w:line="360" w:lineRule="auto"/>
         <w:ind w:left="144"/>
-        <w:rPr>
-          <w:rFonts w:ascii="Sans Serif" w:hAnsi="Sans Serif"/>
-        </w:rPr>
-      </w:pPr>
-      <w:r>
-        <w:rPr>
-          <w:rFonts w:ascii="Sans Serif" w:hAnsi="Sans Serif"/>
-        </w:rPr>
-        <w:t>A. Bits and Pieces together</w:t>
-      </w:r>
-    </w:p>
-    <w:p>
-      <w:pPr>
-        <w:jc w:val="both"/>
-        <w:rPr>
-          <w:rFonts w:ascii="Sans Serif" w:hAnsi="Sans Serif"/>
-          <w:sz w:val="20"/>
-          <w:szCs w:val="20"/>
-        </w:rPr>
-      </w:pPr>
-      <w:r>
-        <w:rPr>
-          <w:rFonts w:ascii="Sans Serif" w:hAnsi="Sans Serif"/>
+      </w:pPr>
+      <w:r>
+        <w:t xml:space="preserve">The Black </w:t>
+      </w:r>
+      <w:r>
+        <w:t>Model</w:t>
+      </w:r>
+    </w:p>
+    <w:p>
+      <w:pPr>
+        <w:spacing w:line="360" w:lineRule="auto"/>
+        <w:jc w:val="both"/>
+        <w:rPr>
+          <w:sz w:val="20"/>
+          <w:szCs w:val="20"/>
+        </w:rPr>
+      </w:pPr>
+      <w:r>
+        <w:rPr>
           <w:sz w:val="20"/>
           <w:szCs w:val="20"/>
         </w:rPr>
@@ -1749,16 +867,15 @@
     </w:p>
     <w:p>
       <w:pPr>
-        <w:jc w:val="both"/>
-        <w:rPr>
-          <w:rFonts w:ascii="Sans Serif" w:hAnsi="Sans Serif"/>
-          <w:sz w:val="20"/>
-          <w:szCs w:val="20"/>
-        </w:rPr>
-      </w:pPr>
-      <w:r>
-        <w:rPr>
-          <w:rFonts w:ascii="Sans Serif" w:hAnsi="Sans Serif"/>
+        <w:spacing w:line="360" w:lineRule="auto"/>
+        <w:jc w:val="both"/>
+        <w:rPr>
+          <w:sz w:val="20"/>
+          <w:szCs w:val="20"/>
+        </w:rPr>
+      </w:pPr>
+      <w:r>
+        <w:rPr>
           <w:sz w:val="20"/>
           <w:szCs w:val="20"/>
         </w:rPr>
@@ -1767,16 +884,15 @@
     </w:p>
     <w:p>
       <w:pPr>
-        <w:jc w:val="both"/>
-        <w:rPr>
-          <w:rFonts w:ascii="Sans Serif" w:hAnsi="Sans Serif"/>
-          <w:sz w:val="20"/>
-          <w:szCs w:val="20"/>
-        </w:rPr>
-      </w:pPr>
-      <w:r>
-        <w:rPr>
-          <w:rFonts w:ascii="Sans Serif" w:hAnsi="Sans Serif"/>
+        <w:spacing w:line="360" w:lineRule="auto"/>
+        <w:jc w:val="both"/>
+        <w:rPr>
+          <w:sz w:val="20"/>
+          <w:szCs w:val="20"/>
+        </w:rPr>
+      </w:pPr>
+      <w:r>
+        <w:rPr>
           <w:sz w:val="20"/>
           <w:szCs w:val="20"/>
         </w:rPr>
@@ -1790,36 +906,24 @@
           <w:ilvl w:val="1"/>
           <w:numId w:val="0"/>
         </w:numPr>
+        <w:spacing w:line="360" w:lineRule="auto"/>
         <w:ind w:left="144"/>
-        <w:rPr>
-          <w:rFonts w:ascii="Sans Serif" w:hAnsi="Sans Serif"/>
-        </w:rPr>
-      </w:pPr>
-      <w:r>
-        <w:rPr>
-          <w:rFonts w:ascii="Sans Serif" w:hAnsi="Sans Serif"/>
-        </w:rPr>
-        <w:t xml:space="preserve">B. </w:t>
-      </w:r>
-      <w:r>
-        <w:rPr>
-          <w:rFonts w:ascii="Sans Serif" w:hAnsi="Sans Serif"/>
-        </w:rPr>
-        <w:t>Use of Simulation software</w:t>
-      </w:r>
-    </w:p>
-    <w:p>
-      <w:pPr>
-        <w:jc w:val="both"/>
-        <w:rPr>
-          <w:rFonts w:ascii="Sans Serif" w:hAnsi="Sans Serif"/>
-          <w:sz w:val="20"/>
-          <w:szCs w:val="20"/>
-        </w:rPr>
-      </w:pPr>
-      <w:r>
-        <w:rPr>
-          <w:rFonts w:ascii="Sans Serif" w:hAnsi="Sans Serif"/>
+      </w:pPr>
+      <w:r>
+        <w:t>Constant Elasticity of Variance and Dupire’s Local Volatility</w:t>
+      </w:r>
+    </w:p>
+    <w:p>
+      <w:pPr>
+        <w:spacing w:line="360" w:lineRule="auto"/>
+        <w:jc w:val="both"/>
+        <w:rPr>
+          <w:sz w:val="20"/>
+          <w:szCs w:val="20"/>
+        </w:rPr>
+      </w:pPr>
+      <w:r>
+        <w:rPr>
           <w:sz w:val="20"/>
           <w:szCs w:val="20"/>
         </w:rPr>
@@ -1827,7 +931,6 @@
       </w:r>
       <w:r>
         <w:rPr>
-          <w:rFonts w:ascii="Sans Serif" w:hAnsi="Sans Serif"/>
           <w:sz w:val="20"/>
           <w:szCs w:val="20"/>
         </w:rPr>
@@ -1835,79 +938,23 @@
       </w:r>
       <w:r>
         <w:rPr>
-          <w:rFonts w:ascii="Sans Serif" w:hAnsi="Sans Serif"/>
-          <w:sz w:val="20"/>
-          <w:szCs w:val="20"/>
-        </w:rPr>
-        <w:t xml:space="preserve"> of software available which can mimic the process involved in your research work and can produce the possible result. One of such type of software is </w:t>
-      </w:r>
-      <w:proofErr w:type="spellStart"/>
-      <w:r>
-        <w:rPr>
-          <w:rFonts w:ascii="Sans Serif" w:hAnsi="Sans Serif"/>
-          <w:sz w:val="20"/>
-          <w:szCs w:val="20"/>
-        </w:rPr>
-        <w:t>Matlab</w:t>
-      </w:r>
-      <w:proofErr w:type="spellEnd"/>
-      <w:r>
-        <w:rPr>
-          <w:rFonts w:ascii="Sans Serif" w:hAnsi="Sans Serif"/>
-          <w:sz w:val="20"/>
-          <w:szCs w:val="20"/>
-        </w:rPr>
-        <w:t xml:space="preserve">. You can readily find </w:t>
-      </w:r>
-      <w:proofErr w:type="spellStart"/>
-      <w:r>
-        <w:rPr>
-          <w:rFonts w:ascii="Sans Serif" w:hAnsi="Sans Serif"/>
-          <w:sz w:val="20"/>
-          <w:szCs w:val="20"/>
-        </w:rPr>
-        <w:t>Mfiles</w:t>
-      </w:r>
-      <w:proofErr w:type="spellEnd"/>
-      <w:r>
-        <w:rPr>
-          <w:rFonts w:ascii="Sans Serif" w:hAnsi="Sans Serif"/>
-          <w:sz w:val="20"/>
-          <w:szCs w:val="20"/>
-        </w:rPr>
-        <w:t xml:space="preserve"> related to your research work on internet or in some cases these can require few modifications. Once these </w:t>
-      </w:r>
-      <w:proofErr w:type="spellStart"/>
-      <w:r>
-        <w:rPr>
-          <w:rFonts w:ascii="Sans Serif" w:hAnsi="Sans Serif"/>
-          <w:sz w:val="20"/>
-          <w:szCs w:val="20"/>
-        </w:rPr>
-        <w:t>Mfiles</w:t>
-      </w:r>
-      <w:proofErr w:type="spellEnd"/>
-      <w:r>
-        <w:rPr>
-          <w:rFonts w:ascii="Sans Serif" w:hAnsi="Sans Serif"/>
-          <w:sz w:val="20"/>
-          <w:szCs w:val="20"/>
-        </w:rPr>
-        <w:t xml:space="preserve"> are uploaded in software, you can get the simulated results of your paper and it easies the process of paper writing.</w:t>
-      </w:r>
-    </w:p>
-    <w:p>
-      <w:pPr>
-        <w:jc w:val="both"/>
-        <w:rPr>
-          <w:rFonts w:ascii="Sans Serif" w:hAnsi="Sans Serif"/>
-          <w:sz w:val="20"/>
-          <w:szCs w:val="20"/>
-        </w:rPr>
-      </w:pPr>
-      <w:r>
-        <w:rPr>
-          <w:rFonts w:ascii="Sans Serif" w:hAnsi="Sans Serif"/>
+          <w:sz w:val="20"/>
+          <w:szCs w:val="20"/>
+        </w:rPr>
+        <w:t xml:space="preserve"> of software available which can mimic the process involved in your research work and can produce the possible result. One of such type of software is Matlab. You can readily find Mfiles related to your research work on internet or in some cases these can require few modifications. Once these Mfiles are uploaded in software, you can get the simulated results of your paper and it easies the process of paper writing.</w:t>
+      </w:r>
+    </w:p>
+    <w:p>
+      <w:pPr>
+        <w:spacing w:line="360" w:lineRule="auto"/>
+        <w:jc w:val="both"/>
+        <w:rPr>
+          <w:sz w:val="20"/>
+          <w:szCs w:val="20"/>
+        </w:rPr>
+      </w:pPr>
+      <w:r>
+        <w:rPr>
           <w:sz w:val="20"/>
           <w:szCs w:val="20"/>
         </w:rPr>
@@ -1915,7 +962,6 @@
       </w:r>
       <w:r>
         <w:rPr>
-          <w:rFonts w:ascii="Sans Serif" w:hAnsi="Sans Serif"/>
           <w:sz w:val="20"/>
           <w:szCs w:val="20"/>
         </w:rPr>
@@ -1923,7 +969,6 @@
       </w:r>
       <w:r>
         <w:rPr>
-          <w:rFonts w:ascii="Sans Serif" w:hAnsi="Sans Serif"/>
           <w:sz w:val="20"/>
           <w:szCs w:val="20"/>
         </w:rPr>
@@ -1931,7 +976,6 @@
       </w:r>
       <w:r>
         <w:rPr>
-          <w:rFonts w:ascii="Sans Serif" w:hAnsi="Sans Serif"/>
           <w:sz w:val="20"/>
           <w:szCs w:val="20"/>
         </w:rPr>
@@ -1939,7 +983,6 @@
       </w:r>
       <w:r>
         <w:rPr>
-          <w:rFonts w:ascii="Sans Serif" w:hAnsi="Sans Serif"/>
           <w:sz w:val="20"/>
           <w:szCs w:val="20"/>
         </w:rPr>
@@ -1947,7 +990,6 @@
       </w:r>
       <w:r>
         <w:rPr>
-          <w:rFonts w:ascii="Sans Serif" w:hAnsi="Sans Serif"/>
           <w:sz w:val="20"/>
           <w:szCs w:val="20"/>
         </w:rPr>
@@ -1956,9 +998,102 @@
     </w:p>
     <w:p>
       <w:pPr>
+        <w:pStyle w:val="Heading2"/>
+        <w:numPr>
+          <w:ilvl w:val="1"/>
+          <w:numId w:val="0"/>
+        </w:numPr>
+        <w:spacing w:line="360" w:lineRule="auto"/>
+        <w:ind w:left="144"/>
+      </w:pPr>
+      <w:r>
+        <w:t xml:space="preserve">Stochastic Volatility and the Heston Model </w:t>
+      </w:r>
+    </w:p>
+    <w:p>
+      <w:pPr>
+        <w:spacing w:line="360" w:lineRule="auto"/>
+        <w:jc w:val="both"/>
+        <w:rPr>
+          <w:sz w:val="20"/>
+          <w:szCs w:val="20"/>
+        </w:rPr>
+      </w:pPr>
+      <w:r>
+        <w:rPr>
+          <w:sz w:val="20"/>
+          <w:szCs w:val="20"/>
+        </w:rPr>
+        <w:t>There are numbers of software available which</w:t>
+      </w:r>
+    </w:p>
+    <w:p>
+      <w:pPr>
+        <w:pStyle w:val="Heading2"/>
+        <w:numPr>
+          <w:ilvl w:val="1"/>
+          <w:numId w:val="0"/>
+        </w:numPr>
+        <w:spacing w:line="360" w:lineRule="auto"/>
+        <w:ind w:left="144"/>
+      </w:pPr>
+      <w:r>
+        <w:t>SABR</w:t>
+      </w:r>
+    </w:p>
+    <w:p>
+      <w:pPr>
+        <w:spacing w:line="360" w:lineRule="auto"/>
+        <w:jc w:val="both"/>
+        <w:rPr>
+          <w:sz w:val="20"/>
+          <w:szCs w:val="20"/>
+        </w:rPr>
+      </w:pPr>
+      <w:r>
+        <w:rPr>
+          <w:sz w:val="20"/>
+          <w:szCs w:val="20"/>
+        </w:rPr>
+        <w:t>There are numbers of software available which</w:t>
+      </w:r>
+    </w:p>
+    <w:p>
+      <w:pPr>
+        <w:pStyle w:val="Heading2"/>
+        <w:numPr>
+          <w:ilvl w:val="1"/>
+          <w:numId w:val="0"/>
+        </w:numPr>
+        <w:spacing w:line="360" w:lineRule="auto"/>
+        <w:ind w:left="144"/>
+      </w:pPr>
+      <w:r>
+        <w:t>Beyond SABR, Stochastic Local Volatility and mixed models</w:t>
+      </w:r>
+    </w:p>
+    <w:p>
+      <w:pPr>
+        <w:spacing w:line="360" w:lineRule="auto"/>
+        <w:jc w:val="both"/>
+        <w:rPr>
+          <w:sz w:val="20"/>
+          <w:szCs w:val="20"/>
+        </w:rPr>
+      </w:pPr>
+      <w:r>
+        <w:rPr>
+          <w:sz w:val="20"/>
+          <w:szCs w:val="20"/>
+        </w:rPr>
+        <w:t>There are numbers of software available which</w:t>
+      </w:r>
+    </w:p>
+    <w:p>
+      <w:pPr>
         <w:pStyle w:val="BodyText"/>
-        <w:rPr>
-          <w:rFonts w:ascii="Sans Serif" w:hAnsi="Sans Serif"/>
+        <w:spacing w:line="360" w:lineRule="auto"/>
+        <w:rPr>
           <w:sz w:val="20"/>
           <w:szCs w:val="20"/>
         </w:rPr>
@@ -1973,11 +1108,10 @@
         </w:numPr>
         <w:autoSpaceDE w:val="0"/>
         <w:autoSpaceDN w:val="0"/>
-        <w:spacing w:before="240" w:after="80"/>
+        <w:spacing w:before="240" w:after="80" w:line="360" w:lineRule="auto"/>
         <w:jc w:val="center"/>
         <w:outlineLvl w:val="0"/>
         <w:rPr>
-          <w:rFonts w:ascii="Sans Serif" w:hAnsi="Sans Serif"/>
           <w:smallCaps/>
           <w:kern w:val="28"/>
           <w:sz w:val="20"/>
@@ -1987,18 +1121,17 @@
       <w:smartTag w:uri="urn:schemas-microsoft-com:office:smarttags" w:element="stockticker">
         <w:r>
           <w:rPr>
-            <w:rFonts w:ascii="Sans Serif" w:hAnsi="Sans Serif"/>
             <w:smallCaps/>
             <w:kern w:val="28"/>
             <w:sz w:val="20"/>
             <w:szCs w:val="20"/>
           </w:rPr>
+          <w:lastRenderedPageBreak/>
           <w:t>GET</w:t>
         </w:r>
       </w:smartTag>
       <w:r>
         <w:rPr>
-          <w:rFonts w:ascii="Sans Serif" w:hAnsi="Sans Serif"/>
           <w:smallCaps/>
           <w:kern w:val="28"/>
           <w:sz w:val="20"/>
@@ -2009,16 +1142,15 @@
     </w:p>
     <w:p>
       <w:pPr>
-        <w:jc w:val="both"/>
-        <w:rPr>
-          <w:rFonts w:ascii="Sans Serif" w:hAnsi="Sans Serif"/>
-          <w:sz w:val="20"/>
-          <w:szCs w:val="20"/>
-        </w:rPr>
-      </w:pPr>
-      <w:r>
-        <w:rPr>
-          <w:rFonts w:ascii="Sans Serif" w:hAnsi="Sans Serif"/>
+        <w:spacing w:line="360" w:lineRule="auto"/>
+        <w:jc w:val="both"/>
+        <w:rPr>
+          <w:sz w:val="20"/>
+          <w:szCs w:val="20"/>
+        </w:rPr>
+      </w:pPr>
+      <w:r>
+        <w:rPr>
           <w:sz w:val="20"/>
           <w:szCs w:val="20"/>
         </w:rPr>
@@ -2026,7 +1158,6 @@
       </w:r>
       <w:r>
         <w:rPr>
-          <w:rFonts w:ascii="Sans Serif" w:hAnsi="Sans Serif"/>
           <w:sz w:val="20"/>
           <w:szCs w:val="20"/>
         </w:rPr>
@@ -2034,7 +1165,6 @@
       </w:r>
       <w:r>
         <w:rPr>
-          <w:rFonts w:ascii="Sans Serif" w:hAnsi="Sans Serif"/>
           <w:sz w:val="20"/>
           <w:szCs w:val="20"/>
         </w:rPr>
@@ -2042,7 +1172,6 @@
       </w:r>
       <w:r>
         <w:rPr>
-          <w:rFonts w:ascii="Sans Serif" w:hAnsi="Sans Serif"/>
           <w:sz w:val="20"/>
           <w:szCs w:val="20"/>
         </w:rPr>
@@ -2050,7 +1179,6 @@
       </w:r>
       <w:r>
         <w:rPr>
-          <w:rFonts w:ascii="Sans Serif" w:hAnsi="Sans Serif"/>
           <w:sz w:val="20"/>
           <w:szCs w:val="20"/>
         </w:rPr>
@@ -2059,19 +1187,19 @@
     </w:p>
     <w:p>
       <w:pPr>
-        <w:jc w:val="both"/>
-        <w:rPr>
-          <w:rFonts w:ascii="Sans Serif" w:hAnsi="Sans Serif"/>
-          <w:sz w:val="20"/>
-          <w:szCs w:val="20"/>
-        </w:rPr>
-      </w:pPr>
-    </w:p>
-    <w:p>
-      <w:pPr>
-        <w:jc w:val="both"/>
-        <w:rPr>
-          <w:rFonts w:ascii="Sans Serif" w:hAnsi="Sans Serif"/>
+        <w:spacing w:line="360" w:lineRule="auto"/>
+        <w:jc w:val="both"/>
+        <w:rPr>
+          <w:sz w:val="20"/>
+          <w:szCs w:val="20"/>
+        </w:rPr>
+      </w:pPr>
+    </w:p>
+    <w:p>
+      <w:pPr>
+        <w:spacing w:line="360" w:lineRule="auto"/>
+        <w:jc w:val="both"/>
+        <w:rPr>
           <w:b/>
           <w:bCs/>
           <w:sz w:val="20"/>
@@ -2080,7 +1208,6 @@
       </w:pPr>
       <w:r>
         <w:rPr>
-          <w:rFonts w:ascii="Sans Serif" w:hAnsi="Sans Serif"/>
           <w:b/>
           <w:bCs/>
           <w:sz w:val="20"/>
@@ -2090,7 +1217,6 @@
       </w:r>
       <w:r>
         <w:rPr>
-          <w:rFonts w:ascii="Sans Serif" w:hAnsi="Sans Serif"/>
           <w:b/>
           <w:bCs/>
           <w:sz w:val="20"/>
@@ -2100,7 +1226,6 @@
       </w:r>
       <w:r>
         <w:rPr>
-          <w:rFonts w:ascii="Sans Serif" w:hAnsi="Sans Serif"/>
           <w:b/>
           <w:bCs/>
           <w:sz w:val="20"/>
@@ -2112,7 +1237,6 @@
         <w:r>
           <w:rPr>
             <w:rStyle w:val="Hyperlink"/>
-            <w:rFonts w:ascii="Sans Serif" w:hAnsi="Sans Serif"/>
             <w:b/>
             <w:bCs/>
             <w:sz w:val="20"/>
@@ -2123,7 +1247,6 @@
       </w:hyperlink>
       <w:r>
         <w:rPr>
-          <w:rFonts w:ascii="Sans Serif" w:hAnsi="Sans Serif"/>
           <w:b/>
           <w:bCs/>
           <w:sz w:val="20"/>
@@ -2134,9 +1257,9 @@
     </w:p>
     <w:p>
       <w:pPr>
-        <w:jc w:val="both"/>
-        <w:rPr>
-          <w:rFonts w:ascii="Sans Serif" w:hAnsi="Sans Serif"/>
+        <w:spacing w:line="360" w:lineRule="auto"/>
+        <w:jc w:val="both"/>
+        <w:rPr>
           <w:b/>
           <w:bCs/>
           <w:sz w:val="20"/>
@@ -2153,11 +1276,10 @@
         </w:numPr>
         <w:autoSpaceDE w:val="0"/>
         <w:autoSpaceDN w:val="0"/>
-        <w:spacing w:before="240" w:after="80"/>
+        <w:spacing w:before="240" w:after="80" w:line="360" w:lineRule="auto"/>
         <w:jc w:val="center"/>
         <w:outlineLvl w:val="0"/>
         <w:rPr>
-          <w:rFonts w:ascii="Sans Serif" w:hAnsi="Sans Serif"/>
           <w:smallCaps/>
           <w:kern w:val="28"/>
           <w:sz w:val="20"/>
@@ -2166,7 +1288,6 @@
       </w:pPr>
       <w:r>
         <w:rPr>
-          <w:rFonts w:ascii="Sans Serif" w:hAnsi="Sans Serif"/>
           <w:smallCaps/>
           <w:kern w:val="28"/>
           <w:sz w:val="20"/>
@@ -2177,7 +1298,6 @@
       <w:smartTag w:uri="urn:schemas-microsoft-com:office:smarttags" w:element="stockticker">
         <w:r>
           <w:rPr>
-            <w:rFonts w:ascii="Sans Serif" w:hAnsi="Sans Serif"/>
             <w:smallCaps/>
             <w:kern w:val="28"/>
             <w:sz w:val="20"/>
@@ -2188,7 +1308,6 @@
       </w:smartTag>
       <w:r>
         <w:rPr>
-          <w:rFonts w:ascii="Sans Serif" w:hAnsi="Sans Serif"/>
           <w:smallCaps/>
           <w:kern w:val="28"/>
           <w:sz w:val="20"/>
@@ -2199,73 +1318,36 @@
     </w:p>
     <w:p>
       <w:pPr>
-        <w:jc w:val="both"/>
-        <w:rPr>
-          <w:rFonts w:ascii="Sans Serif" w:hAnsi="Sans Serif"/>
-          <w:sz w:val="20"/>
-          <w:szCs w:val="20"/>
-        </w:rPr>
-      </w:pPr>
-      <w:r>
-        <w:rPr>
-          <w:rFonts w:ascii="Sans Serif" w:hAnsi="Sans Serif"/>
-          <w:sz w:val="20"/>
-          <w:szCs w:val="20"/>
-        </w:rPr>
-        <w:t xml:space="preserve">Analyze and understand all the provided review comments thoroughly. Now make the required amendments in your paper. If you are not confident about any review comment, then don't forget to get clarity about that comment. And in some </w:t>
-      </w:r>
-      <w:proofErr w:type="gramStart"/>
-      <w:r>
-        <w:rPr>
-          <w:rFonts w:ascii="Sans Serif" w:hAnsi="Sans Serif"/>
-          <w:sz w:val="20"/>
-          <w:szCs w:val="20"/>
-        </w:rPr>
-        <w:t>cases</w:t>
-      </w:r>
-      <w:proofErr w:type="gramEnd"/>
-      <w:r>
-        <w:rPr>
-          <w:rFonts w:ascii="Sans Serif" w:hAnsi="Sans Serif"/>
-          <w:sz w:val="20"/>
-          <w:szCs w:val="20"/>
-        </w:rPr>
-        <w:t xml:space="preserve"> there could be chances where your paper receives number of critical remarks. In </w:t>
-      </w:r>
-      <w:proofErr w:type="gramStart"/>
-      <w:r>
-        <w:rPr>
-          <w:rFonts w:ascii="Sans Serif" w:hAnsi="Sans Serif"/>
-          <w:sz w:val="20"/>
-          <w:szCs w:val="20"/>
-        </w:rPr>
-        <w:t>that cases</w:t>
-      </w:r>
-      <w:proofErr w:type="gramEnd"/>
-      <w:r>
-        <w:rPr>
-          <w:rFonts w:ascii="Sans Serif" w:hAnsi="Sans Serif"/>
-          <w:sz w:val="20"/>
-          <w:szCs w:val="20"/>
-        </w:rPr>
-        <w:t xml:space="preserve"> don't get disheartened and try to improvise the maximum.</w:t>
-      </w:r>
-    </w:p>
-    <w:p>
-      <w:pPr>
-        <w:jc w:val="both"/>
-        <w:rPr>
-          <w:rFonts w:ascii="Sans Serif" w:hAnsi="Sans Serif"/>
-          <w:sz w:val="20"/>
-          <w:szCs w:val="20"/>
-        </w:rPr>
-      </w:pPr>
-    </w:p>
-    <w:p>
-      <w:pPr>
-        <w:jc w:val="both"/>
-        <w:rPr>
-          <w:rFonts w:ascii="Sans Serif" w:hAnsi="Sans Serif"/>
+        <w:spacing w:line="360" w:lineRule="auto"/>
+        <w:jc w:val="both"/>
+        <w:rPr>
+          <w:sz w:val="20"/>
+          <w:szCs w:val="20"/>
+        </w:rPr>
+      </w:pPr>
+      <w:r>
+        <w:rPr>
+          <w:sz w:val="20"/>
+          <w:szCs w:val="20"/>
+        </w:rPr>
+        <w:t>Analyze and understand all the provided review comments thoroughly. Now make the required amendments in your paper. If you are not confident about any review comment, then don't forget to get clarity about that comment. And in some cases there could be chances where your paper receives number of critical remarks. In that cases don't get disheartened and try to improvise the maximum.</w:t>
+      </w:r>
+    </w:p>
+    <w:p>
+      <w:pPr>
+        <w:spacing w:line="360" w:lineRule="auto"/>
+        <w:jc w:val="both"/>
+        <w:rPr>
+          <w:sz w:val="20"/>
+          <w:szCs w:val="20"/>
+        </w:rPr>
+      </w:pPr>
+    </w:p>
+    <w:p>
+      <w:pPr>
+        <w:spacing w:line="360" w:lineRule="auto"/>
+        <w:jc w:val="both"/>
+        <w:rPr>
           <w:b/>
           <w:bCs/>
           <w:sz w:val="20"/>
@@ -2274,7 +1356,6 @@
       </w:pPr>
       <w:r>
         <w:rPr>
-          <w:rFonts w:ascii="Sans Serif" w:hAnsi="Sans Serif"/>
           <w:b/>
           <w:bCs/>
           <w:sz w:val="20"/>
@@ -2284,7 +1365,6 @@
       </w:r>
       <w:r>
         <w:rPr>
-          <w:rFonts w:ascii="Sans Serif" w:hAnsi="Sans Serif"/>
           <w:b/>
           <w:bCs/>
           <w:sz w:val="20"/>
@@ -2294,7 +1374,6 @@
       </w:r>
       <w:r>
         <w:rPr>
-          <w:rFonts w:ascii="Sans Serif" w:hAnsi="Sans Serif"/>
           <w:b/>
           <w:bCs/>
           <w:sz w:val="20"/>
@@ -2305,9 +1384,9 @@
     </w:p>
     <w:p>
       <w:pPr>
-        <w:jc w:val="both"/>
-        <w:rPr>
-          <w:rFonts w:ascii="Sans Serif" w:hAnsi="Sans Serif"/>
+        <w:spacing w:line="360" w:lineRule="auto"/>
+        <w:jc w:val="both"/>
+        <w:rPr>
           <w:b/>
           <w:bCs/>
           <w:sz w:val="20"/>
@@ -2317,73 +1396,36 @@
     </w:p>
     <w:p>
       <w:pPr>
-        <w:jc w:val="both"/>
-        <w:rPr>
-          <w:rFonts w:ascii="Sans Serif" w:hAnsi="Sans Serif"/>
-          <w:sz w:val="20"/>
-          <w:szCs w:val="20"/>
-        </w:rPr>
-      </w:pPr>
-      <w:r>
-        <w:rPr>
-          <w:rFonts w:ascii="Sans Serif" w:hAnsi="Sans Serif"/>
-          <w:sz w:val="20"/>
-          <w:szCs w:val="20"/>
-        </w:rPr>
-        <w:t xml:space="preserve">This completes the entire process required for widespread of research work on open front. </w:t>
-      </w:r>
-      <w:proofErr w:type="gramStart"/>
-      <w:r>
-        <w:rPr>
-          <w:rFonts w:ascii="Sans Serif" w:hAnsi="Sans Serif"/>
-          <w:sz w:val="20"/>
-          <w:szCs w:val="20"/>
-        </w:rPr>
-        <w:t>Generally</w:t>
-      </w:r>
-      <w:proofErr w:type="gramEnd"/>
-      <w:r>
-        <w:rPr>
-          <w:rFonts w:ascii="Sans Serif" w:hAnsi="Sans Serif"/>
-          <w:sz w:val="20"/>
-          <w:szCs w:val="20"/>
-        </w:rPr>
-        <w:t xml:space="preserve"> all International Journals are governed by an Intellectual body and they select the most suitable paper for publishing after a thorough analysis of submitted paper. Selected paper </w:t>
-      </w:r>
-      <w:proofErr w:type="gramStart"/>
-      <w:r>
-        <w:rPr>
-          <w:rFonts w:ascii="Sans Serif" w:hAnsi="Sans Serif"/>
-          <w:sz w:val="20"/>
-          <w:szCs w:val="20"/>
-        </w:rPr>
-        <w:t>get</w:t>
-      </w:r>
-      <w:proofErr w:type="gramEnd"/>
-      <w:r>
-        <w:rPr>
-          <w:rFonts w:ascii="Sans Serif" w:hAnsi="Sans Serif"/>
-          <w:sz w:val="20"/>
-          <w:szCs w:val="20"/>
-        </w:rPr>
-        <w:t xml:space="preserve"> published (online and printed) in their periodicals and get indexed by number of sources.</w:t>
-      </w:r>
-    </w:p>
-    <w:p>
-      <w:pPr>
-        <w:jc w:val="both"/>
-        <w:rPr>
-          <w:rFonts w:ascii="Sans Serif" w:hAnsi="Sans Serif"/>
-          <w:sz w:val="20"/>
-          <w:szCs w:val="20"/>
-        </w:rPr>
-      </w:pPr>
-    </w:p>
-    <w:p>
-      <w:pPr>
-        <w:jc w:val="both"/>
-        <w:rPr>
-          <w:rFonts w:ascii="Sans Serif" w:hAnsi="Sans Serif"/>
+        <w:spacing w:line="360" w:lineRule="auto"/>
+        <w:jc w:val="both"/>
+        <w:rPr>
+          <w:sz w:val="20"/>
+          <w:szCs w:val="20"/>
+        </w:rPr>
+      </w:pPr>
+      <w:r>
+        <w:rPr>
+          <w:sz w:val="20"/>
+          <w:szCs w:val="20"/>
+        </w:rPr>
+        <w:t>This completes the entire process required for widespread of research work on open front. Generally all International Journals are governed by an Intellectual body and they select the most suitable paper for publishing after a thorough analysis of submitted paper. Selected paper get published (online and printed) in their periodicals and get indexed by number of sources.</w:t>
+      </w:r>
+    </w:p>
+    <w:p>
+      <w:pPr>
+        <w:spacing w:line="360" w:lineRule="auto"/>
+        <w:jc w:val="both"/>
+        <w:rPr>
+          <w:sz w:val="20"/>
+          <w:szCs w:val="20"/>
+        </w:rPr>
+      </w:pPr>
+    </w:p>
+    <w:p>
+      <w:pPr>
+        <w:spacing w:line="360" w:lineRule="auto"/>
+        <w:jc w:val="both"/>
+        <w:rPr>
           <w:b/>
           <w:bCs/>
           <w:sz w:val="20"/>
@@ -2392,7 +1434,6 @@
       </w:pPr>
       <w:r>
         <w:rPr>
-          <w:rFonts w:ascii="Sans Serif" w:hAnsi="Sans Serif"/>
           <w:b/>
           <w:bCs/>
           <w:sz w:val="20"/>
@@ -2404,7 +1445,6 @@
         <w:r>
           <w:rPr>
             <w:rStyle w:val="Hyperlink"/>
-            <w:rFonts w:ascii="Sans Serif" w:hAnsi="Sans Serif"/>
             <w:b/>
             <w:bCs/>
             <w:sz w:val="20"/>
@@ -2415,7 +1455,6 @@
       </w:hyperlink>
       <w:r>
         <w:rPr>
-          <w:rFonts w:ascii="Sans Serif" w:hAnsi="Sans Serif"/>
           <w:b/>
           <w:bCs/>
           <w:sz w:val="20"/>
@@ -2426,9 +1465,9 @@
     </w:p>
     <w:p>
       <w:pPr>
-        <w:jc w:val="both"/>
-        <w:rPr>
-          <w:rFonts w:ascii="Sans Serif" w:hAnsi="Sans Serif"/>
+        <w:spacing w:line="360" w:lineRule="auto"/>
+        <w:jc w:val="both"/>
+        <w:rPr>
           <w:b/>
           <w:bCs/>
           <w:sz w:val="20"/>
@@ -2445,11 +1484,10 @@
         </w:numPr>
         <w:autoSpaceDE w:val="0"/>
         <w:autoSpaceDN w:val="0"/>
-        <w:spacing w:before="240" w:after="80"/>
+        <w:spacing w:before="240" w:after="80" w:line="360" w:lineRule="auto"/>
         <w:jc w:val="center"/>
         <w:outlineLvl w:val="0"/>
         <w:rPr>
-          <w:rFonts w:ascii="Sans Serif" w:hAnsi="Sans Serif"/>
           <w:smallCaps/>
           <w:kern w:val="28"/>
           <w:sz w:val="20"/>
@@ -2458,7 +1496,6 @@
       </w:pPr>
       <w:r>
         <w:rPr>
-          <w:rFonts w:ascii="Sans Serif" w:hAnsi="Sans Serif"/>
           <w:smallCaps/>
           <w:kern w:val="28"/>
           <w:sz w:val="20"/>
@@ -2470,346 +1507,229 @@
     <w:p>
       <w:pPr>
         <w:pStyle w:val="Text"/>
-        <w:rPr>
-          <w:rFonts w:ascii="Sans Serif" w:hAnsi="Sans Serif"/>
-        </w:rPr>
-      </w:pPr>
-      <w:r>
-        <w:rPr>
-          <w:rFonts w:ascii="Sans Serif" w:hAnsi="Sans Serif"/>
-        </w:rPr>
+        <w:spacing w:line="360" w:lineRule="auto"/>
+      </w:pPr>
+      <w:r>
         <w:t xml:space="preserve">A conclusion section is not required. Although a conclusion may review the main points of the paper, do not replicate the abstract as the conclusion. A conclusion might elaborate on the importance of the work or suggest applications and extensions. </w:t>
       </w:r>
     </w:p>
     <w:p>
       <w:pPr>
         <w:pStyle w:val="ReferenceHead"/>
-        <w:rPr>
-          <w:rFonts w:ascii="Sans Serif" w:hAnsi="Sans Serif"/>
-        </w:rPr>
-      </w:pPr>
-      <w:r>
-        <w:rPr>
-          <w:rFonts w:ascii="Sans Serif" w:hAnsi="Sans Serif"/>
-        </w:rPr>
-        <w:lastRenderedPageBreak/>
+        <w:spacing w:line="360" w:lineRule="auto"/>
+      </w:pPr>
+      <w:r>
         <w:t>Appendix</w:t>
       </w:r>
     </w:p>
     <w:p>
       <w:pPr>
         <w:pStyle w:val="Text"/>
-        <w:rPr>
-          <w:rFonts w:ascii="Sans Serif" w:hAnsi="Sans Serif"/>
-        </w:rPr>
-      </w:pPr>
-      <w:r>
-        <w:rPr>
-          <w:rFonts w:ascii="Sans Serif" w:hAnsi="Sans Serif"/>
-        </w:rPr>
+        <w:spacing w:line="360" w:lineRule="auto"/>
+      </w:pPr>
+      <w:r>
         <w:t>Appendixes, if needed, appear before the acknowledgment.</w:t>
       </w:r>
     </w:p>
     <w:p>
       <w:pPr>
         <w:pStyle w:val="ReferenceHead"/>
-        <w:rPr>
-          <w:rFonts w:ascii="Sans Serif" w:hAnsi="Sans Serif"/>
-        </w:rPr>
-      </w:pPr>
-      <w:r>
-        <w:rPr>
-          <w:rFonts w:ascii="Sans Serif" w:hAnsi="Sans Serif"/>
-        </w:rPr>
+        <w:spacing w:line="360" w:lineRule="auto"/>
+      </w:pPr>
+      <w:r>
         <w:t>Acknowledgment</w:t>
       </w:r>
     </w:p>
     <w:p>
       <w:pPr>
         <w:pStyle w:val="Text"/>
-        <w:rPr>
-          <w:rFonts w:ascii="Sans Serif" w:hAnsi="Sans Serif"/>
-        </w:rPr>
-      </w:pPr>
-      <w:r>
-        <w:rPr>
-          <w:rFonts w:ascii="Sans Serif" w:hAnsi="Sans Serif"/>
-        </w:rPr>
+        <w:spacing w:line="360" w:lineRule="auto"/>
+      </w:pPr>
+      <w:r>
         <w:t xml:space="preserve">The preferred spelling of the word “acknowledgment” in American English is without an “e” after the “g.” Use the singular heading even if you have many acknowledgments. </w:t>
       </w:r>
     </w:p>
     <w:p>
       <w:pPr>
         <w:pStyle w:val="ReferenceHead"/>
-        <w:rPr>
-          <w:rFonts w:ascii="Sans Serif" w:hAnsi="Sans Serif"/>
-        </w:rPr>
-      </w:pPr>
-      <w:r>
-        <w:rPr>
-          <w:rFonts w:ascii="Sans Serif" w:hAnsi="Sans Serif"/>
-        </w:rPr>
+        <w:spacing w:line="360" w:lineRule="auto"/>
+      </w:pPr>
+      <w:r>
         <w:t>References</w:t>
       </w:r>
     </w:p>
     <w:p>
       <w:pPr>
         <w:pStyle w:val="references"/>
-        <w:rPr>
-          <w:rFonts w:ascii="Sans Serif" w:hAnsi="Sans Serif" w:hint="eastAsia"/>
-        </w:rPr>
-      </w:pPr>
-      <w:r>
-        <w:rPr>
-          <w:rFonts w:ascii="Sans Serif" w:hAnsi="Sans Serif"/>
-        </w:rPr>
+        <w:spacing w:line="360" w:lineRule="auto"/>
+      </w:pPr>
+      <w:r>
         <w:t xml:space="preserve">G. O. Young, “Synthetic structure of industrial plastics (Book style with paper title and editor),” </w:t>
       </w:r>
       <w:r>
-        <w:rPr>
-          <w:rFonts w:ascii="Sans Serif" w:hAnsi="Sans Serif"/>
-        </w:rPr>
         <w:tab/>
         <w:t xml:space="preserve">in </w:t>
       </w:r>
       <w:r>
         <w:rPr>
-          <w:rFonts w:ascii="Sans Serif" w:hAnsi="Sans Serif"/>
           <w:i/>
           <w:iCs/>
         </w:rPr>
         <w:t>Plastics</w:t>
       </w:r>
       <w:r>
-        <w:rPr>
-          <w:rFonts w:ascii="Sans Serif" w:hAnsi="Sans Serif"/>
-        </w:rPr>
         <w:t xml:space="preserve">, 2nd ed. vol. 3, J. Peters, Ed.  </w:t>
       </w:r>
-      <w:smartTag w:uri="urn:schemas-microsoft-com:office:smarttags" w:element="place">
-        <w:smartTag w:uri="urn:schemas-microsoft-com:office:smarttags" w:element="State">
+      <w:smartTag w:uri="urn:schemas-microsoft-com:office:smarttags" w:element="State">
+        <w:smartTag w:uri="urn:schemas-microsoft-com:office:smarttags" w:element="place">
           <w:r>
-            <w:rPr>
-              <w:rFonts w:ascii="Sans Serif" w:hAnsi="Sans Serif"/>
-            </w:rPr>
             <w:t>New York</w:t>
           </w:r>
         </w:smartTag>
       </w:smartTag>
       <w:r>
-        <w:rPr>
-          <w:rFonts w:ascii="Sans Serif" w:hAnsi="Sans Serif"/>
-        </w:rPr>
         <w:t>: McGraw-Hill, 1964, pp. 15–64.</w:t>
       </w:r>
     </w:p>
     <w:p>
       <w:pPr>
         <w:pStyle w:val="references"/>
-        <w:rPr>
-          <w:rFonts w:ascii="Sans Serif" w:hAnsi="Sans Serif" w:hint="eastAsia"/>
-        </w:rPr>
-      </w:pPr>
-      <w:r>
-        <w:rPr>
-          <w:rFonts w:ascii="Sans Serif" w:hAnsi="Sans Serif"/>
-        </w:rPr>
+        <w:spacing w:line="360" w:lineRule="auto"/>
+      </w:pPr>
+      <w:r>
         <w:t xml:space="preserve">W.-K. Chen, </w:t>
       </w:r>
       <w:r>
         <w:rPr>
-          <w:rFonts w:ascii="Sans Serif" w:hAnsi="Sans Serif"/>
           <w:i/>
           <w:iCs/>
         </w:rPr>
         <w:t>Linear Networks and Systems</w:t>
       </w:r>
       <w:r>
-        <w:rPr>
-          <w:rFonts w:ascii="Sans Serif" w:hAnsi="Sans Serif"/>
-        </w:rPr>
         <w:t xml:space="preserve"> (Book style)</w:t>
       </w:r>
       <w:r>
         <w:rPr>
-          <w:rFonts w:ascii="Sans Serif" w:hAnsi="Sans Serif"/>
           <w:i/>
           <w:iCs/>
         </w:rPr>
         <w:t>.</w:t>
       </w:r>
       <w:r>
-        <w:rPr>
-          <w:rFonts w:ascii="Sans Serif" w:hAnsi="Sans Serif"/>
-        </w:rPr>
         <w:tab/>
       </w:r>
       <w:smartTag w:uri="urn:schemas-microsoft-com:office:smarttags" w:element="place">
         <w:smartTag w:uri="urn:schemas-microsoft-com:office:smarttags" w:element="City">
           <w:r>
-            <w:rPr>
-              <w:rFonts w:ascii="Sans Serif" w:hAnsi="Sans Serif"/>
-            </w:rPr>
             <w:t>Belmont</w:t>
           </w:r>
         </w:smartTag>
         <w:r>
-          <w:rPr>
-            <w:rFonts w:ascii="Sans Serif" w:hAnsi="Sans Serif"/>
-          </w:rPr>
           <w:t xml:space="preserve">, </w:t>
         </w:r>
         <w:smartTag w:uri="urn:schemas-microsoft-com:office:smarttags" w:element="State">
           <w:r>
-            <w:rPr>
-              <w:rFonts w:ascii="Sans Serif" w:hAnsi="Sans Serif"/>
-            </w:rPr>
             <w:t>CA</w:t>
           </w:r>
         </w:smartTag>
       </w:smartTag>
       <w:r>
-        <w:rPr>
-          <w:rFonts w:ascii="Sans Serif" w:hAnsi="Sans Serif"/>
-        </w:rPr>
         <w:t xml:space="preserve">: </w:t>
       </w:r>
-      <w:smartTag w:uri="urn:schemas-microsoft-com:office:smarttags" w:element="place">
-        <w:smartTag w:uri="urn:schemas-microsoft-com:office:smarttags" w:element="City">
+      <w:smartTag w:uri="urn:schemas-microsoft-com:office:smarttags" w:element="City">
+        <w:smartTag w:uri="urn:schemas-microsoft-com:office:smarttags" w:element="place">
           <w:r>
-            <w:rPr>
-              <w:rFonts w:ascii="Sans Serif" w:hAnsi="Sans Serif"/>
-            </w:rPr>
             <w:t>Wadsworth</w:t>
           </w:r>
         </w:smartTag>
       </w:smartTag>
       <w:r>
-        <w:rPr>
-          <w:rFonts w:ascii="Sans Serif" w:hAnsi="Sans Serif"/>
-        </w:rPr>
         <w:t>, 1993, pp. 123–135.</w:t>
       </w:r>
     </w:p>
     <w:p>
       <w:pPr>
         <w:pStyle w:val="references"/>
-        <w:rPr>
-          <w:rFonts w:ascii="Sans Serif" w:hAnsi="Sans Serif" w:hint="eastAsia"/>
-        </w:rPr>
-      </w:pPr>
-      <w:r>
-        <w:rPr>
-          <w:rFonts w:ascii="Sans Serif" w:hAnsi="Sans Serif"/>
-        </w:rPr>
+        <w:spacing w:line="360" w:lineRule="auto"/>
+      </w:pPr>
+      <w:r>
         <w:t xml:space="preserve">H. Poor, </w:t>
       </w:r>
       <w:r>
         <w:rPr>
-          <w:rFonts w:ascii="Sans Serif" w:hAnsi="Sans Serif"/>
           <w:i/>
           <w:iCs/>
         </w:rPr>
         <w:t>An Introduction to Signal Detection and Estimation</w:t>
       </w:r>
       <w:r>
-        <w:rPr>
-          <w:rFonts w:ascii="Sans Serif" w:hAnsi="Sans Serif"/>
-        </w:rPr>
         <w:t xml:space="preserve">.   </w:t>
       </w:r>
-      <w:smartTag w:uri="urn:schemas-microsoft-com:office:smarttags" w:element="place">
-        <w:smartTag w:uri="urn:schemas-microsoft-com:office:smarttags" w:element="State">
+      <w:smartTag w:uri="urn:schemas-microsoft-com:office:smarttags" w:element="State">
+        <w:smartTag w:uri="urn:schemas-microsoft-com:office:smarttags" w:element="place">
           <w:r>
-            <w:rPr>
-              <w:rFonts w:ascii="Sans Serif" w:hAnsi="Sans Serif"/>
-            </w:rPr>
             <w:t>New York</w:t>
           </w:r>
         </w:smartTag>
       </w:smartTag>
       <w:r>
-        <w:rPr>
-          <w:rFonts w:ascii="Sans Serif" w:hAnsi="Sans Serif"/>
-        </w:rPr>
         <w:t>: Springer-Verlag, 1985, ch. 4.</w:t>
       </w:r>
     </w:p>
     <w:p>
       <w:pPr>
         <w:pStyle w:val="references"/>
-        <w:rPr>
-          <w:rFonts w:ascii="Sans Serif" w:hAnsi="Sans Serif" w:hint="eastAsia"/>
-        </w:rPr>
-      </w:pPr>
-      <w:r>
-        <w:rPr>
-          <w:rFonts w:ascii="Sans Serif" w:hAnsi="Sans Serif"/>
-        </w:rPr>
+        <w:spacing w:line="360" w:lineRule="auto"/>
+      </w:pPr>
+      <w:r>
         <w:t>B. Smith, “An approach to graphs of linear forms (Unpublished work style),” unpublished.</w:t>
       </w:r>
     </w:p>
     <w:p>
       <w:pPr>
         <w:pStyle w:val="references"/>
-        <w:rPr>
-          <w:rFonts w:ascii="Sans Serif" w:hAnsi="Sans Serif" w:hint="eastAsia"/>
-        </w:rPr>
-      </w:pPr>
-      <w:r>
-        <w:rPr>
-          <w:rFonts w:ascii="Sans Serif" w:hAnsi="Sans Serif"/>
-        </w:rPr>
+        <w:spacing w:line="360" w:lineRule="auto"/>
+      </w:pPr>
+      <w:r>
+        <w:lastRenderedPageBreak/>
         <w:t xml:space="preserve">E. H. Miller, “A note on reflector arrays (Periodical style—Accepted for publication),” </w:t>
       </w:r>
       <w:r>
         <w:rPr>
-          <w:rFonts w:ascii="Sans Serif" w:hAnsi="Sans Serif"/>
           <w:i/>
           <w:iCs/>
         </w:rPr>
         <w:t>IEEE Trans. Antennas Propagat.</w:t>
       </w:r>
       <w:r>
-        <w:rPr>
-          <w:rFonts w:ascii="Sans Serif" w:hAnsi="Sans Serif"/>
-        </w:rPr>
         <w:t>, to be published.</w:t>
       </w:r>
     </w:p>
     <w:p>
       <w:pPr>
         <w:pStyle w:val="references"/>
-        <w:rPr>
-          <w:rFonts w:ascii="Sans Serif" w:hAnsi="Sans Serif" w:hint="eastAsia"/>
-        </w:rPr>
-      </w:pPr>
-      <w:r>
-        <w:rPr>
-          <w:rFonts w:ascii="Sans Serif" w:hAnsi="Sans Serif"/>
-        </w:rPr>
+        <w:spacing w:line="360" w:lineRule="auto"/>
+      </w:pPr>
+      <w:r>
         <w:t xml:space="preserve">J. Wang, “Fundamentals of erbium-doped fiber amplifiers arrays (Periodical style—Submitted for publication),” </w:t>
       </w:r>
       <w:r>
         <w:rPr>
-          <w:rFonts w:ascii="Sans Serif" w:hAnsi="Sans Serif"/>
           <w:i/>
           <w:iCs/>
         </w:rPr>
         <w:t>IEEE J. Quantum Electron.</w:t>
       </w:r>
       <w:r>
-        <w:rPr>
-          <w:rFonts w:ascii="Sans Serif" w:hAnsi="Sans Serif"/>
-        </w:rPr>
         <w:t>, submitted for publication.</w:t>
       </w:r>
     </w:p>
     <w:p>
       <w:pPr>
-        <w:jc w:val="both"/>
-        <w:rPr>
-          <w:rFonts w:ascii="Sans Serif" w:hAnsi="Sans Serif"/>
+        <w:spacing w:line="360" w:lineRule="auto"/>
+        <w:jc w:val="both"/>
+        <w:rPr>
           <w:b/>
           <w:bCs/>
           <w:sz w:val="20"/>
@@ -2820,21 +1740,16 @@
     <w:p>
       <w:pPr>
         <w:pStyle w:val="ReferenceHead"/>
-        <w:rPr>
-          <w:rFonts w:ascii="Sans Serif" w:hAnsi="Sans Serif"/>
-        </w:rPr>
-      </w:pPr>
-      <w:r>
-        <w:rPr>
-          <w:rFonts w:ascii="Sans Serif" w:hAnsi="Sans Serif"/>
-        </w:rPr>
+        <w:spacing w:line="360" w:lineRule="auto"/>
+      </w:pPr>
+      <w:r>
         <w:t>Authors</w:t>
       </w:r>
     </w:p>
     <w:p>
       <w:pPr>
-        <w:rPr>
-          <w:rFonts w:ascii="Sans Serif" w:hAnsi="Sans Serif"/>
+        <w:spacing w:line="360" w:lineRule="auto"/>
+        <w:rPr>
           <w:b/>
           <w:bCs/>
           <w:sz w:val="20"/>
@@ -2843,7 +1758,6 @@
       </w:pPr>
       <w:r>
         <w:rPr>
-          <w:rFonts w:ascii="Sans Serif" w:hAnsi="Sans Serif"/>
           <w:b/>
           <w:bCs/>
           <w:sz w:val="20"/>
@@ -2853,7 +1767,6 @@
       </w:r>
       <w:r>
         <w:rPr>
-          <w:rFonts w:ascii="Sans Serif" w:hAnsi="Sans Serif"/>
           <w:sz w:val="20"/>
           <w:szCs w:val="20"/>
         </w:rPr>
@@ -2861,7 +1774,6 @@
       </w:r>
       <w:r>
         <w:rPr>
-          <w:rFonts w:ascii="Sans Serif" w:hAnsi="Sans Serif"/>
           <w:sz w:val="20"/>
           <w:szCs w:val="20"/>
         </w:rPr>
@@ -2869,7 +1781,6 @@
       </w:r>
       <w:r>
         <w:rPr>
-          <w:rFonts w:ascii="Sans Serif" w:hAnsi="Sans Serif"/>
           <w:sz w:val="20"/>
           <w:szCs w:val="20"/>
         </w:rPr>
@@ -2877,7 +1788,6 @@
       </w:r>
       <w:r>
         <w:rPr>
-          <w:rFonts w:ascii="Sans Serif" w:hAnsi="Sans Serif"/>
           <w:sz w:val="20"/>
           <w:szCs w:val="20"/>
         </w:rPr>
@@ -2885,7 +1795,6 @@
       </w:r>
       <w:r>
         <w:rPr>
-          <w:rFonts w:ascii="Sans Serif" w:hAnsi="Sans Serif"/>
           <w:sz w:val="20"/>
           <w:szCs w:val="20"/>
         </w:rPr>
@@ -2893,7 +1802,6 @@
       </w:r>
       <w:r>
         <w:rPr>
-          <w:rFonts w:ascii="Sans Serif" w:hAnsi="Sans Serif"/>
           <w:sz w:val="20"/>
           <w:szCs w:val="20"/>
         </w:rPr>
@@ -2902,17 +1810,17 @@
     </w:p>
     <w:p>
       <w:pPr>
-        <w:rPr>
-          <w:rFonts w:ascii="Sans Serif" w:hAnsi="Sans Serif"/>
-          <w:sz w:val="20"/>
-          <w:szCs w:val="20"/>
-        </w:rPr>
-      </w:pPr>
-    </w:p>
-    <w:p>
-      <w:pPr>
-        <w:rPr>
-          <w:rFonts w:ascii="Sans Serif" w:hAnsi="Sans Serif"/>
+        <w:spacing w:line="360" w:lineRule="auto"/>
+        <w:rPr>
+          <w:sz w:val="20"/>
+          <w:szCs w:val="20"/>
+        </w:rPr>
+      </w:pPr>
+    </w:p>
+    <w:p>
+      <w:pPr>
+        <w:spacing w:line="360" w:lineRule="auto"/>
+        <w:rPr>
           <w:sz w:val="20"/>
           <w:szCs w:val="20"/>
         </w:rPr>
@@ -2926,7 +1834,6 @@
       </w:pPr>
       <w:r>
         <w:rPr>
-          <w:rFonts w:ascii="Sans Serif" w:hAnsi="Sans Serif"/>
           <w:b/>
           <w:bCs/>
           <w:sz w:val="20"/>
@@ -2936,7 +1843,6 @@
       </w:r>
       <w:r>
         <w:rPr>
-          <w:rFonts w:ascii="Sans Serif" w:hAnsi="Sans Serif"/>
           <w:sz w:val="20"/>
           <w:szCs w:val="20"/>
         </w:rPr>
@@ -2945,28 +1851,28 @@
     </w:p>
     <w:p>
       <w:pPr>
-        <w:rPr>
-          <w:rFonts w:ascii="Sans Serif" w:hAnsi="Sans Serif"/>
-          <w:sz w:val="20"/>
-          <w:szCs w:val="20"/>
-        </w:rPr>
-      </w:pPr>
-    </w:p>
-    <w:p>
-      <w:pPr>
-        <w:jc w:val="both"/>
-        <w:rPr>
-          <w:rFonts w:ascii="Sans Serif" w:hAnsi="Sans Serif"/>
-          <w:sz w:val="20"/>
-          <w:szCs w:val="20"/>
-        </w:rPr>
-      </w:pPr>
-    </w:p>
-    <w:p>
-      <w:pPr>
-        <w:jc w:val="both"/>
-        <w:rPr>
-          <w:rFonts w:ascii="Sans Serif" w:hAnsi="Sans Serif"/>
+        <w:spacing w:line="360" w:lineRule="auto"/>
+        <w:rPr>
+          <w:sz w:val="20"/>
+          <w:szCs w:val="20"/>
+        </w:rPr>
+      </w:pPr>
+    </w:p>
+    <w:p>
+      <w:pPr>
+        <w:spacing w:line="360" w:lineRule="auto"/>
+        <w:jc w:val="both"/>
+        <w:rPr>
+          <w:sz w:val="20"/>
+          <w:szCs w:val="20"/>
+        </w:rPr>
+      </w:pPr>
+    </w:p>
+    <w:p>
+      <w:pPr>
+        <w:spacing w:line="360" w:lineRule="auto"/>
+        <w:jc w:val="both"/>
+        <w:rPr>
           <w:b/>
           <w:bCs/>
           <w:sz w:val="20"/>
@@ -2984,18 +1890,18 @@
     <w:p>
       <w:pPr>
         <w:pStyle w:val="BodyText"/>
-        <w:rPr>
-          <w:rFonts w:ascii="Sans Serif" w:hAnsi="Sans Serif"/>
-          <w:sz w:val="20"/>
-          <w:szCs w:val="20"/>
-        </w:rPr>
-      </w:pPr>
-    </w:p>
-    <w:p>
-      <w:pPr>
-        <w:jc w:val="both"/>
-        <w:rPr>
-          <w:rFonts w:ascii="Sans Serif" w:hAnsi="Sans Serif"/>
+        <w:spacing w:line="360" w:lineRule="auto"/>
+        <w:rPr>
+          <w:sz w:val="20"/>
+          <w:szCs w:val="20"/>
+        </w:rPr>
+      </w:pPr>
+    </w:p>
+    <w:p>
+      <w:pPr>
+        <w:spacing w:line="360" w:lineRule="auto"/>
+        <w:jc w:val="both"/>
+        <w:rPr>
           <w:sz w:val="20"/>
           <w:szCs w:val="20"/>
         </w:rPr>
@@ -4569,7 +3475,6 @@
   <w:style w:type="character" w:default="1" w:styleId="DefaultParagraphFont">
     <w:name w:val="Default Paragraph Font"/>
     <w:uiPriority w:val="1"/>
-    <w:semiHidden/>
     <w:unhideWhenUsed/>
   </w:style>
   <w:style w:type="table" w:default="1" w:styleId="TableNormal">

</xml_diff>